<commit_message>
Reduced Web Service surface area and refactored dependencies.
</commit_message>
<xml_diff>
--- a/Deployment/README.docx
+++ b/Deployment/README.docx
@@ -923,7 +923,6 @@
         </w:rPr>
         <w:t>Stage</w:t>
       </w:r>
-      <w:proofErr w:type="gramStart"/>
       <w:r>
         <w:rPr>
           <w:rFonts w:ascii="Calibri" w:eastAsia="Calibri" w:hAnsi="Calibri" w:cs="Calibri"/>
@@ -936,34 +935,24 @@
           <w:rFonts w:ascii="Calibri" w:eastAsia="Calibri" w:hAnsi="Calibri" w:cs="Calibri"/>
           <w:sz w:val="21"/>
         </w:rPr>
-        <w:t xml:space="preserve"> ???</w:t>
-      </w:r>
-      <w:proofErr w:type="gramEnd"/>
-    </w:p>
-    <w:p>
-      <w:pPr>
-        <w:spacing w:after="0" w:line="240" w:lineRule="auto"/>
-        <w:rPr>
-          <w:rFonts w:ascii="Calibri" w:eastAsia="Calibri" w:hAnsi="Calibri" w:cs="Calibri"/>
-          <w:sz w:val="21"/>
-        </w:rPr>
-      </w:pPr>
-      <w:r>
-        <w:rPr>
-          <w:rFonts w:ascii="Calibri" w:eastAsia="Calibri" w:hAnsi="Calibri" w:cs="Calibri"/>
-          <w:sz w:val="21"/>
-        </w:rPr>
-        <w:t>Prod</w:t>
-      </w:r>
-      <w:proofErr w:type="gramStart"/>
-      <w:r>
-        <w:rPr>
-          <w:rFonts w:ascii="Calibri" w:eastAsia="Calibri" w:hAnsi="Calibri" w:cs="Calibri"/>
-          <w:sz w:val="21"/>
-        </w:rPr>
-        <w:t>: ???</w:t>
-      </w:r>
-      <w:proofErr w:type="gramEnd"/>
+        <w:t xml:space="preserve"> svcSP10ServiceApp</w:t>
+      </w:r>
+    </w:p>
+    <w:p>
+      <w:pPr>
+        <w:spacing w:after="0" w:line="240" w:lineRule="auto"/>
+        <w:rPr>
+          <w:rFonts w:ascii="Calibri" w:eastAsia="Calibri" w:hAnsi="Calibri" w:cs="Calibri"/>
+          <w:sz w:val="21"/>
+        </w:rPr>
+      </w:pPr>
+      <w:r>
+        <w:rPr>
+          <w:rFonts w:ascii="Calibri" w:eastAsia="Calibri" w:hAnsi="Calibri" w:cs="Calibri"/>
+          <w:sz w:val="21"/>
+        </w:rPr>
+        <w:t>Prod: svcOFSPortalServiceApp</w:t>
+      </w:r>
     </w:p>
     <w:p>
       <w:pPr>
@@ -1278,8 +1267,6 @@
         </w:rPr>
         <w:t xml:space="preserve"> –</w:t>
       </w:r>
-      <w:bookmarkStart w:id="0" w:name="_GoBack"/>
-      <w:bookmarkEnd w:id="0"/>
       <w:r>
         <w:rPr>
           <w:rFonts w:ascii="Calibri" w:eastAsia="Calibri" w:hAnsi="Calibri" w:cs="Calibri"/>
@@ -1514,6 +1501,150 @@
           <w:rFonts w:ascii="Calibri" w:eastAsia="Calibri" w:hAnsi="Calibri" w:cs="Calibri"/>
         </w:rPr>
         <w:t>eploy the solutions previously obtained in the pre-deployment steps.</w:t>
+      </w:r>
+    </w:p>
+    <w:p>
+      <w:pPr>
+        <w:spacing w:after="0" w:line="240" w:lineRule="auto"/>
+        <w:rPr>
+          <w:rFonts w:ascii="Calibri" w:eastAsia="Calibri" w:hAnsi="Calibri" w:cs="Calibri"/>
+        </w:rPr>
+      </w:pPr>
+    </w:p>
+    <w:p>
+      <w:pPr>
+        <w:spacing w:after="0" w:line="240" w:lineRule="auto"/>
+        <w:rPr>
+          <w:rFonts w:ascii="Calibri" w:eastAsia="Calibri" w:hAnsi="Calibri" w:cs="Calibri"/>
+          <w:b/>
+          <w:u w:val="single"/>
+        </w:rPr>
+      </w:pPr>
+      <w:r>
+        <w:rPr>
+          <w:rFonts w:ascii="Calibri" w:eastAsia="Calibri" w:hAnsi="Calibri" w:cs="Calibri"/>
+          <w:b/>
+          <w:u w:val="single"/>
+        </w:rPr>
+        <w:t>Things to Troubleshoot:</w:t>
+      </w:r>
+    </w:p>
+    <w:p>
+      <w:pPr>
+        <w:pStyle w:val="ListParagraph"/>
+        <w:numPr>
+          <w:ilvl w:val="0"/>
+          <w:numId w:val="9"/>
+        </w:numPr>
+        <w:spacing w:after="0" w:line="240" w:lineRule="auto"/>
+        <w:rPr>
+          <w:rFonts w:ascii="Calibri" w:eastAsia="Calibri" w:hAnsi="Calibri" w:cs="Calibri"/>
+        </w:rPr>
+      </w:pPr>
+      <w:r>
+        <w:rPr>
+          <w:rFonts w:ascii="Calibri" w:eastAsia="Calibri" w:hAnsi="Calibri" w:cs="Calibri"/>
+        </w:rPr>
+        <w:t xml:space="preserve">Ensure that the Claims to Windows Token Service </w:t>
+      </w:r>
+      <w:proofErr w:type="gramStart"/>
+      <w:r>
+        <w:rPr>
+          <w:rFonts w:ascii="Calibri" w:eastAsia="Calibri" w:hAnsi="Calibri" w:cs="Calibri"/>
+        </w:rPr>
+        <w:t>is</w:t>
+      </w:r>
+      <w:proofErr w:type="gramEnd"/>
+      <w:r>
+        <w:rPr>
+          <w:rFonts w:ascii="Calibri" w:eastAsia="Calibri" w:hAnsi="Calibri" w:cs="Calibri"/>
+        </w:rPr>
+        <w:t xml:space="preserve"> running.</w:t>
+      </w:r>
+    </w:p>
+    <w:p>
+      <w:pPr>
+        <w:pStyle w:val="ListParagraph"/>
+        <w:numPr>
+          <w:ilvl w:val="0"/>
+          <w:numId w:val="9"/>
+        </w:numPr>
+        <w:spacing w:after="0" w:line="240" w:lineRule="auto"/>
+        <w:rPr>
+          <w:rFonts w:ascii="Calibri" w:eastAsia="Calibri" w:hAnsi="Calibri" w:cs="Calibri"/>
+        </w:rPr>
+      </w:pPr>
+      <w:r>
+        <w:rPr>
+          <w:rFonts w:ascii="Calibri" w:eastAsia="Calibri" w:hAnsi="Calibri" w:cs="Calibri"/>
+        </w:rPr>
+        <w:t>Ensure that the managed account that is running the Claims to Windows Token Service is a local admin on the machine that is running the service.</w:t>
+      </w:r>
+    </w:p>
+    <w:p>
+      <w:pPr>
+        <w:pStyle w:val="ListParagraph"/>
+        <w:numPr>
+          <w:ilvl w:val="0"/>
+          <w:numId w:val="9"/>
+        </w:numPr>
+        <w:spacing w:after="0" w:line="240" w:lineRule="auto"/>
+        <w:rPr>
+          <w:rFonts w:ascii="Calibri" w:eastAsia="Calibri" w:hAnsi="Calibri" w:cs="Calibri"/>
+        </w:rPr>
+      </w:pPr>
+      <w:r>
+        <w:rPr>
+          <w:rFonts w:ascii="Calibri" w:eastAsia="Calibri" w:hAnsi="Calibri" w:cs="Calibri"/>
+        </w:rPr>
+        <w:t xml:space="preserve">Ensure that the managed account that is running the Claims to Windows Token Service has been added to the “Act as part of the </w:t>
+      </w:r>
+      <w:bookmarkStart w:id="0" w:name="_GoBack"/>
+      <w:bookmarkEnd w:id="0"/>
+      <w:r>
+        <w:rPr>
+          <w:rFonts w:ascii="Calibri" w:eastAsia="Calibri" w:hAnsi="Calibri" w:cs="Calibri"/>
+        </w:rPr>
+        <w:t>Operating System” local policy.</w:t>
+      </w:r>
+    </w:p>
+    <w:p>
+      <w:pPr>
+        <w:pStyle w:val="ListParagraph"/>
+        <w:numPr>
+          <w:ilvl w:val="0"/>
+          <w:numId w:val="9"/>
+        </w:numPr>
+        <w:spacing w:after="0" w:line="240" w:lineRule="auto"/>
+        <w:rPr>
+          <w:rFonts w:ascii="Calibri" w:eastAsia="Calibri" w:hAnsi="Calibri" w:cs="Calibri"/>
+        </w:rPr>
+      </w:pPr>
+      <w:r>
+        <w:rPr>
+          <w:rFonts w:ascii="Calibri" w:eastAsia="Calibri" w:hAnsi="Calibri" w:cs="Calibri"/>
+        </w:rPr>
+        <w:t xml:space="preserve">Ensure that </w:t>
+      </w:r>
+      <w:r>
+        <w:rPr>
+          <w:rFonts w:ascii="Calibri" w:eastAsia="Calibri" w:hAnsi="Calibri" w:cs="Calibri"/>
+        </w:rPr>
+        <w:t xml:space="preserve">the service account has write permissions to the SharePoint </w:t>
+      </w:r>
+      <w:proofErr w:type="spellStart"/>
+      <w:r>
+        <w:rPr>
+          <w:rFonts w:ascii="Calibri" w:eastAsia="Calibri" w:hAnsi="Calibri" w:cs="Calibri"/>
+        </w:rPr>
+        <w:t>Config</w:t>
+      </w:r>
+      <w:proofErr w:type="spellEnd"/>
+      <w:r>
+        <w:rPr>
+          <w:rFonts w:ascii="Calibri" w:eastAsia="Calibri" w:hAnsi="Calibri" w:cs="Calibri"/>
+        </w:rPr>
+        <w:t xml:space="preserve"> Database.</w:t>
       </w:r>
     </w:p>
     <w:sectPr>
@@ -1529,6 +1660,119 @@
 <file path=word/numbering.xml><?xml version="1.0" encoding="utf-8"?>
 <w:numbering xmlns:wpc="http://schemas.microsoft.com/office/word/2010/wordprocessingCanvas" xmlns:mc="http://schemas.openxmlformats.org/markup-compatibility/2006" xmlns:o="urn:schemas-microsoft-com:office:office" xmlns:r="http://schemas.openxmlformats.org/officeDocument/2006/relationships" xmlns:m="http://schemas.openxmlformats.org/officeDocument/2006/math" xmlns:v="urn:schemas-microsoft-com:vml" xmlns:wp14="http://schemas.microsoft.com/office/word/2010/wordprocessingDrawing" xmlns:wp="http://schemas.openxmlformats.org/drawingml/2006/wordprocessingDrawing" xmlns:w10="urn:schemas-microsoft-com:office:word" xmlns:w="http://schemas.openxmlformats.org/wordprocessingml/2006/main" xmlns:w14="http://schemas.microsoft.com/office/word/2010/wordml" xmlns:wpg="http://schemas.microsoft.com/office/word/2010/wordprocessingGroup" xmlns:wpi="http://schemas.microsoft.com/office/word/2010/wordprocessingInk" xmlns:wne="http://schemas.microsoft.com/office/word/2006/wordml" xmlns:wps="http://schemas.microsoft.com/office/word/2010/wordprocessingShape" mc:Ignorable="w14 wp14">
   <w:abstractNum w:abstractNumId="0">
+    <w:nsid w:val="0A877D9B"/>
+    <w:multiLevelType w:val="hybridMultilevel"/>
+    <w:tmpl w:val="04C09054"/>
+    <w:lvl w:ilvl="0" w:tplc="04090001">
+      <w:start w:val="1"/>
+      <w:numFmt w:val="bullet"/>
+      <w:lvlText w:val=""/>
+      <w:lvlJc w:val="left"/>
+      <w:pPr>
+        <w:ind w:left="720" w:hanging="360"/>
+      </w:pPr>
+      <w:rPr>
+        <w:rFonts w:ascii="Symbol" w:hAnsi="Symbol" w:hint="default"/>
+      </w:rPr>
+    </w:lvl>
+    <w:lvl w:ilvl="1" w:tplc="04090003" w:tentative="1">
+      <w:start w:val="1"/>
+      <w:numFmt w:val="bullet"/>
+      <w:lvlText w:val="o"/>
+      <w:lvlJc w:val="left"/>
+      <w:pPr>
+        <w:ind w:left="1440" w:hanging="360"/>
+      </w:pPr>
+      <w:rPr>
+        <w:rFonts w:ascii="Courier New" w:hAnsi="Courier New" w:cs="Courier New" w:hint="default"/>
+      </w:rPr>
+    </w:lvl>
+    <w:lvl w:ilvl="2" w:tplc="04090005" w:tentative="1">
+      <w:start w:val="1"/>
+      <w:numFmt w:val="bullet"/>
+      <w:lvlText w:val=""/>
+      <w:lvlJc w:val="left"/>
+      <w:pPr>
+        <w:ind w:left="2160" w:hanging="360"/>
+      </w:pPr>
+      <w:rPr>
+        <w:rFonts w:ascii="Wingdings" w:hAnsi="Wingdings" w:hint="default"/>
+      </w:rPr>
+    </w:lvl>
+    <w:lvl w:ilvl="3" w:tplc="04090001" w:tentative="1">
+      <w:start w:val="1"/>
+      <w:numFmt w:val="bullet"/>
+      <w:lvlText w:val=""/>
+      <w:lvlJc w:val="left"/>
+      <w:pPr>
+        <w:ind w:left="2880" w:hanging="360"/>
+      </w:pPr>
+      <w:rPr>
+        <w:rFonts w:ascii="Symbol" w:hAnsi="Symbol" w:hint="default"/>
+      </w:rPr>
+    </w:lvl>
+    <w:lvl w:ilvl="4" w:tplc="04090003" w:tentative="1">
+      <w:start w:val="1"/>
+      <w:numFmt w:val="bullet"/>
+      <w:lvlText w:val="o"/>
+      <w:lvlJc w:val="left"/>
+      <w:pPr>
+        <w:ind w:left="3600" w:hanging="360"/>
+      </w:pPr>
+      <w:rPr>
+        <w:rFonts w:ascii="Courier New" w:hAnsi="Courier New" w:cs="Courier New" w:hint="default"/>
+      </w:rPr>
+    </w:lvl>
+    <w:lvl w:ilvl="5" w:tplc="04090005" w:tentative="1">
+      <w:start w:val="1"/>
+      <w:numFmt w:val="bullet"/>
+      <w:lvlText w:val=""/>
+      <w:lvlJc w:val="left"/>
+      <w:pPr>
+        <w:ind w:left="4320" w:hanging="360"/>
+      </w:pPr>
+      <w:rPr>
+        <w:rFonts w:ascii="Wingdings" w:hAnsi="Wingdings" w:hint="default"/>
+      </w:rPr>
+    </w:lvl>
+    <w:lvl w:ilvl="6" w:tplc="04090001" w:tentative="1">
+      <w:start w:val="1"/>
+      <w:numFmt w:val="bullet"/>
+      <w:lvlText w:val=""/>
+      <w:lvlJc w:val="left"/>
+      <w:pPr>
+        <w:ind w:left="5040" w:hanging="360"/>
+      </w:pPr>
+      <w:rPr>
+        <w:rFonts w:ascii="Symbol" w:hAnsi="Symbol" w:hint="default"/>
+      </w:rPr>
+    </w:lvl>
+    <w:lvl w:ilvl="7" w:tplc="04090003" w:tentative="1">
+      <w:start w:val="1"/>
+      <w:numFmt w:val="bullet"/>
+      <w:lvlText w:val="o"/>
+      <w:lvlJc w:val="left"/>
+      <w:pPr>
+        <w:ind w:left="5760" w:hanging="360"/>
+      </w:pPr>
+      <w:rPr>
+        <w:rFonts w:ascii="Courier New" w:hAnsi="Courier New" w:cs="Courier New" w:hint="default"/>
+      </w:rPr>
+    </w:lvl>
+    <w:lvl w:ilvl="8" w:tplc="04090005" w:tentative="1">
+      <w:start w:val="1"/>
+      <w:numFmt w:val="bullet"/>
+      <w:lvlText w:val=""/>
+      <w:lvlJc w:val="left"/>
+      <w:pPr>
+        <w:ind w:left="6480" w:hanging="360"/>
+      </w:pPr>
+      <w:rPr>
+        <w:rFonts w:ascii="Wingdings" w:hAnsi="Wingdings" w:hint="default"/>
+      </w:rPr>
+    </w:lvl>
+  </w:abstractNum>
+  <w:abstractNum w:abstractNumId="1">
     <w:nsid w:val="33E0522C"/>
     <w:multiLevelType w:val="hybridMultilevel"/>
     <w:tmpl w:val="DEBC840C"/>
@@ -1617,7 +1861,7 @@
       </w:pPr>
     </w:lvl>
   </w:abstractNum>
-  <w:abstractNum w:abstractNumId="1">
+  <w:abstractNum w:abstractNumId="2">
     <w:nsid w:val="3F2650B7"/>
     <w:multiLevelType w:val="hybridMultilevel"/>
     <w:tmpl w:val="3D8201EE"/>
@@ -1706,7 +1950,7 @@
       </w:pPr>
     </w:lvl>
   </w:abstractNum>
-  <w:abstractNum w:abstractNumId="2">
+  <w:abstractNum w:abstractNumId="3">
     <w:nsid w:val="442E6463"/>
     <w:multiLevelType w:val="hybridMultilevel"/>
     <w:tmpl w:val="6E6A7736"/>
@@ -1795,7 +2039,7 @@
       </w:pPr>
     </w:lvl>
   </w:abstractNum>
-  <w:abstractNum w:abstractNumId="3">
+  <w:abstractNum w:abstractNumId="4">
     <w:nsid w:val="61CE7A39"/>
     <w:multiLevelType w:val="hybridMultilevel"/>
     <w:tmpl w:val="27706204"/>
@@ -1887,7 +2131,7 @@
       </w:pPr>
     </w:lvl>
   </w:abstractNum>
-  <w:abstractNum w:abstractNumId="4">
+  <w:abstractNum w:abstractNumId="5">
     <w:nsid w:val="62C0235C"/>
     <w:multiLevelType w:val="hybridMultilevel"/>
     <w:tmpl w:val="502E6E12"/>
@@ -1977,7 +2221,7 @@
       </w:pPr>
     </w:lvl>
   </w:abstractNum>
-  <w:abstractNum w:abstractNumId="5">
+  <w:abstractNum w:abstractNumId="6">
     <w:nsid w:val="6E5F7345"/>
     <w:multiLevelType w:val="hybridMultilevel"/>
     <w:tmpl w:val="2196C1AE"/>
@@ -2066,7 +2310,7 @@
       </w:pPr>
     </w:lvl>
   </w:abstractNum>
-  <w:abstractNum w:abstractNumId="6">
+  <w:abstractNum w:abstractNumId="7">
     <w:nsid w:val="72184335"/>
     <w:multiLevelType w:val="hybridMultilevel"/>
     <w:tmpl w:val="163C80DE"/>
@@ -2155,7 +2399,7 @@
       </w:pPr>
     </w:lvl>
   </w:abstractNum>
-  <w:abstractNum w:abstractNumId="7">
+  <w:abstractNum w:abstractNumId="8">
     <w:nsid w:val="75256229"/>
     <w:multiLevelType w:val="multilevel"/>
     <w:tmpl w:val="124C4B46"/>
@@ -2207,28 +2451,31 @@
     </w:lvl>
   </w:abstractNum>
   <w:num w:numId="1">
+    <w:abstractNumId w:val="8"/>
+  </w:num>
+  <w:num w:numId="2">
     <w:abstractNumId w:val="7"/>
   </w:num>
-  <w:num w:numId="2">
+  <w:num w:numId="3">
+    <w:abstractNumId w:val="5"/>
+  </w:num>
+  <w:num w:numId="4">
+    <w:abstractNumId w:val="1"/>
+  </w:num>
+  <w:num w:numId="5">
+    <w:abstractNumId w:val="4"/>
+  </w:num>
+  <w:num w:numId="6">
+    <w:abstractNumId w:val="2"/>
+  </w:num>
+  <w:num w:numId="7">
     <w:abstractNumId w:val="6"/>
   </w:num>
-  <w:num w:numId="3">
-    <w:abstractNumId w:val="4"/>
-  </w:num>
-  <w:num w:numId="4">
-    <w:abstractNumId w:val="0"/>
-  </w:num>
-  <w:num w:numId="5">
+  <w:num w:numId="8">
     <w:abstractNumId w:val="3"/>
   </w:num>
-  <w:num w:numId="6">
-    <w:abstractNumId w:val="1"/>
-  </w:num>
-  <w:num w:numId="7">
-    <w:abstractNumId w:val="5"/>
-  </w:num>
-  <w:num w:numId="8">
-    <w:abstractNumId w:val="2"/>
+  <w:num w:numId="9">
+    <w:abstractNumId w:val="0"/>
   </w:num>
 </w:numbering>
 </file>

</xml_diff>

<commit_message>
Interim Checkin -- Barista Windows Services In Progress
</commit_message>
<xml_diff>
--- a/Deployment/README.docx
+++ b/Deployment/README.docx
@@ -149,6 +149,31 @@
         <w:spacing w:after="0" w:line="240" w:lineRule="auto"/>
         <w:rPr>
           <w:rFonts w:ascii="Calibri" w:eastAsia="Calibri" w:hAnsi="Calibri" w:cs="Calibri"/>
+          <w:sz w:val="21"/>
+        </w:rPr>
+      </w:pPr>
+      <w:r>
+        <w:rPr>
+          <w:rFonts w:ascii="Calibri" w:eastAsia="Calibri" w:hAnsi="Calibri" w:cs="Calibri"/>
+          <w:sz w:val="21"/>
+        </w:rPr>
+        <w:t>1/20/13: Deployment instructions have been updated.</w:t>
+      </w:r>
+    </w:p>
+    <w:p>
+      <w:pPr>
+        <w:spacing w:after="0" w:line="240" w:lineRule="auto"/>
+        <w:rPr>
+          <w:rFonts w:ascii="Calibri" w:eastAsia="Calibri" w:hAnsi="Calibri" w:cs="Calibri"/>
+          <w:sz w:val="21"/>
+        </w:rPr>
+      </w:pPr>
+    </w:p>
+    <w:p>
+      <w:pPr>
+        <w:spacing w:after="0" w:line="240" w:lineRule="auto"/>
+        <w:rPr>
+          <w:rFonts w:ascii="Calibri" w:eastAsia="Calibri" w:hAnsi="Calibri" w:cs="Calibri"/>
           <w:b/>
           <w:sz w:val="21"/>
           <w:u w:val="single"/>
@@ -437,7 +462,28 @@
           <w:rFonts w:ascii="Calibri" w:eastAsia="Calibri" w:hAnsi="Calibri" w:cs="Calibri"/>
           <w:sz w:val="21"/>
         </w:rPr>
-        <w:t>3. Type the following, pressing enter after each line</w:t>
+        <w:t xml:space="preserve">3. Type the following, </w:t>
+      </w:r>
+      <w:r>
+        <w:rPr>
+          <w:rFonts w:ascii="Calibri" w:eastAsia="Calibri" w:hAnsi="Calibri" w:cs="Calibri"/>
+          <w:sz w:val="21"/>
+        </w:rPr>
+        <w:t xml:space="preserve">in sequence, </w:t>
+      </w:r>
+      <w:r>
+        <w:rPr>
+          <w:rFonts w:ascii="Calibri" w:eastAsia="Calibri" w:hAnsi="Calibri" w:cs="Calibri"/>
+          <w:sz w:val="21"/>
+        </w:rPr>
+        <w:t>pressing enter after each line</w:t>
+      </w:r>
+      <w:r>
+        <w:rPr>
+          <w:rFonts w:ascii="Calibri" w:eastAsia="Calibri" w:hAnsi="Calibri" w:cs="Calibri"/>
+          <w:sz w:val="21"/>
+        </w:rPr>
+        <w:t xml:space="preserve"> and following the in-line instructions</w:t>
       </w:r>
       <w:proofErr w:type="gramStart"/>
       <w:r>
@@ -519,7 +565,19 @@
           <w:b/>
           <w:sz w:val="21"/>
         </w:rPr>
-        <w:t>*******!!!</w:t>
+        <w:t>*******</w:t>
+      </w:r>
+      <w:r>
+        <w:rPr>
+          <w:rFonts w:ascii="Calibri" w:hAnsi="Calibri" w:cs="Arial"/>
+          <w:b/>
+          <w:bCs/>
+          <w:color w:val="000000"/>
+          <w:sz w:val="21"/>
+          <w:szCs w:val="20"/>
+          <w:shd w:val="clear" w:color="auto" w:fill="FFFFFF"/>
+        </w:rPr>
+        <w:t>¡¡¡¡¡</w:t>
       </w:r>
       <w:proofErr w:type="spellStart"/>
       <w:r>
@@ -546,15 +604,7 @@
           <w:b/>
           <w:sz w:val="21"/>
         </w:rPr>
-        <w:t>I</w:t>
-      </w:r>
-      <w:r>
-        <w:rPr>
-          <w:rFonts w:ascii="Calibri" w:eastAsia="Calibri" w:hAnsi="Calibri" w:cs="Calibri"/>
-          <w:b/>
-          <w:sz w:val="21"/>
-        </w:rPr>
-        <w:t>mportante</w:t>
+        <w:t>Importante</w:t>
       </w:r>
       <w:proofErr w:type="spellEnd"/>
       <w:r>
@@ -563,7 +613,23 @@
           <w:b/>
           <w:sz w:val="21"/>
         </w:rPr>
-        <w:t>!!!!***********</w:t>
+        <w:t>!!!</w:t>
+      </w:r>
+      <w:r>
+        <w:rPr>
+          <w:rFonts w:ascii="Calibri" w:eastAsia="Calibri" w:hAnsi="Calibri" w:cs="Calibri"/>
+          <w:b/>
+          <w:sz w:val="21"/>
+        </w:rPr>
+        <w:t>!!</w:t>
+      </w:r>
+      <w:r>
+        <w:rPr>
+          <w:rFonts w:ascii="Calibri" w:eastAsia="Calibri" w:hAnsi="Calibri" w:cs="Calibri"/>
+          <w:b/>
+          <w:sz w:val="21"/>
+        </w:rPr>
+        <w:t>***********</w:t>
       </w:r>
     </w:p>
     <w:p>
@@ -601,6 +667,22 @@
         </w:rPr>
         <w:t xml:space="preserve">The deployment step registered a number of </w:t>
       </w:r>
+      <w:r>
+        <w:rPr>
+          <w:rFonts w:ascii="Calibri" w:eastAsia="Calibri" w:hAnsi="Calibri" w:cs="Calibri"/>
+          <w:b/>
+          <w:sz w:val="21"/>
+        </w:rPr>
+        <w:t>PowerShell</w:t>
+      </w:r>
+      <w:r>
+        <w:rPr>
+          <w:rFonts w:ascii="Calibri" w:eastAsia="Calibri" w:hAnsi="Calibri" w:cs="Calibri"/>
+          <w:b/>
+          <w:sz w:val="21"/>
+        </w:rPr>
+        <w:t xml:space="preserve"> </w:t>
+      </w:r>
       <w:proofErr w:type="spellStart"/>
       <w:r>
         <w:rPr>
@@ -608,7 +690,7 @@
           <w:b/>
           <w:sz w:val="21"/>
         </w:rPr>
-        <w:t>Powershell</w:t>
+        <w:t>cmdlets</w:t>
       </w:r>
       <w:proofErr w:type="spellEnd"/>
       <w:r>
@@ -617,43 +699,23 @@
           <w:b/>
           <w:sz w:val="21"/>
         </w:rPr>
-        <w:t xml:space="preserve"> </w:t>
-      </w:r>
-      <w:proofErr w:type="spellStart"/>
-      <w:r>
-        <w:rPr>
-          <w:rFonts w:ascii="Calibri" w:eastAsia="Calibri" w:hAnsi="Calibri" w:cs="Calibri"/>
-          <w:b/>
-          <w:sz w:val="21"/>
-        </w:rPr>
-        <w:t>Commandlets</w:t>
-      </w:r>
-      <w:proofErr w:type="spellEnd"/>
-      <w:r>
-        <w:rPr>
-          <w:rFonts w:ascii="Calibri" w:eastAsia="Calibri" w:hAnsi="Calibri" w:cs="Calibri"/>
-          <w:b/>
-          <w:sz w:val="21"/>
-        </w:rPr>
         <w:t xml:space="preserve"> which will NOT be available</w:t>
       </w:r>
-    </w:p>
-    <w:p>
-      <w:pPr>
-        <w:spacing w:after="0" w:line="240" w:lineRule="auto"/>
-        <w:rPr>
-          <w:rFonts w:ascii="Calibri" w:eastAsia="Calibri" w:hAnsi="Calibri" w:cs="Calibri"/>
-          <w:b/>
-          <w:sz w:val="21"/>
-        </w:rPr>
-      </w:pPr>
-      <w:r>
-        <w:rPr>
-          <w:rFonts w:ascii="Calibri" w:eastAsia="Calibri" w:hAnsi="Calibri" w:cs="Calibri"/>
-          <w:b/>
-          <w:sz w:val="21"/>
-        </w:rPr>
-        <w:t>Under the current Management shell instance.</w:t>
+      <w:r>
+        <w:rPr>
+          <w:rFonts w:ascii="Calibri" w:eastAsia="Calibri" w:hAnsi="Calibri" w:cs="Calibri"/>
+          <w:b/>
+          <w:sz w:val="21"/>
+        </w:rPr>
+        <w:t xml:space="preserve"> u</w:t>
+      </w:r>
+      <w:r>
+        <w:rPr>
+          <w:rFonts w:ascii="Calibri" w:eastAsia="Calibri" w:hAnsi="Calibri" w:cs="Calibri"/>
+          <w:b/>
+          <w:sz w:val="21"/>
+        </w:rPr>
+        <w:t>nder the current Management shell instance.</w:t>
       </w:r>
     </w:p>
     <w:p>
@@ -673,6 +735,8 @@
         </w:rPr>
         <w:t>*************************************</w:t>
       </w:r>
+      <w:bookmarkStart w:id="0" w:name="_GoBack"/>
+      <w:bookmarkEnd w:id="0"/>
     </w:p>
     <w:p>
       <w:pPr>
@@ -762,6 +826,42 @@
           <w:b/>
           <w:sz w:val="21"/>
         </w:rPr>
+        <w:t>.\SetupBaristaHostService.ps1 –</w:t>
+      </w:r>
+      <w:proofErr w:type="spellStart"/>
+      <w:r>
+        <w:rPr>
+          <w:rFonts w:ascii="Calibri" w:eastAsia="Calibri" w:hAnsi="Calibri" w:cs="Calibri"/>
+          <w:b/>
+          <w:sz w:val="21"/>
+        </w:rPr>
+        <w:t>ManagedAccount</w:t>
+      </w:r>
+      <w:proofErr w:type="spellEnd"/>
+      <w:r>
+        <w:rPr>
+          <w:rFonts w:ascii="Calibri" w:eastAsia="Calibri" w:hAnsi="Calibri" w:cs="Calibri"/>
+          <w:b/>
+          <w:sz w:val="21"/>
+        </w:rPr>
+        <w:t xml:space="preserve"> &lt;Application Pool Identity Managed Account&gt;</w:t>
+      </w:r>
+    </w:p>
+    <w:p>
+      <w:pPr>
+        <w:spacing w:after="0" w:line="240" w:lineRule="auto"/>
+        <w:rPr>
+          <w:rFonts w:ascii="Calibri" w:eastAsia="Calibri" w:hAnsi="Calibri" w:cs="Calibri"/>
+          <w:b/>
+          <w:sz w:val="21"/>
+        </w:rPr>
+      </w:pPr>
+      <w:r>
+        <w:rPr>
+          <w:rFonts w:ascii="Calibri" w:eastAsia="Calibri" w:hAnsi="Calibri" w:cs="Calibri"/>
+          <w:b/>
+          <w:sz w:val="21"/>
+        </w:rPr>
         <w:t>IISRESET</w:t>
       </w:r>
     </w:p>
@@ -951,8 +1051,17 @@
           <w:rFonts w:ascii="Calibri" w:eastAsia="Calibri" w:hAnsi="Calibri" w:cs="Calibri"/>
           <w:sz w:val="21"/>
         </w:rPr>
-        <w:t>Prod: svcOFSPortalServiceApp</w:t>
-      </w:r>
+        <w:t xml:space="preserve">Prod: </w:t>
+      </w:r>
+      <w:proofErr w:type="spellStart"/>
+      <w:r>
+        <w:rPr>
+          <w:rFonts w:ascii="Calibri" w:eastAsia="Calibri" w:hAnsi="Calibri" w:cs="Calibri"/>
+          <w:sz w:val="21"/>
+        </w:rPr>
+        <w:t>svcOFSPortalServiceApp</w:t>
+      </w:r>
+      <w:proofErr w:type="spellEnd"/>
     </w:p>
     <w:p>
       <w:pPr>
@@ -973,13 +1082,25 @@
           <w:u w:val="single"/>
         </w:rPr>
       </w:pPr>
-      <w:r>
+    </w:p>
+    <w:p>
+      <w:pPr>
+        <w:spacing w:after="0" w:line="240" w:lineRule="auto"/>
         <w:rPr>
           <w:rFonts w:ascii="Calibri" w:eastAsia="Calibri" w:hAnsi="Calibri" w:cs="Calibri"/>
           <w:b/>
           <w:sz w:val="21"/>
           <w:u w:val="single"/>
         </w:rPr>
+      </w:pPr>
+      <w:r>
+        <w:rPr>
+          <w:rFonts w:ascii="Calibri" w:eastAsia="Calibri" w:hAnsi="Calibri" w:cs="Calibri"/>
+          <w:b/>
+          <w:sz w:val="21"/>
+          <w:u w:val="single"/>
+        </w:rPr>
+        <w:lastRenderedPageBreak/>
         <w:t>VERIFY</w:t>
       </w:r>
     </w:p>
@@ -1043,7 +1164,6 @@
         <w:rPr>
           <w:rFonts w:ascii="Calibri" w:eastAsia="Calibri" w:hAnsi="Calibri" w:cs="Calibri"/>
         </w:rPr>
-        <w:lastRenderedPageBreak/>
         <w:t>Under “Application Management” Click “Manage Service Applications”</w:t>
       </w:r>
     </w:p>
@@ -1616,15 +1736,7 @@
         <w:rPr>
           <w:rFonts w:ascii="Calibri" w:eastAsia="Calibri" w:hAnsi="Calibri" w:cs="Calibri"/>
         </w:rPr>
-        <w:t>If issues arise with the Ajax object, attempt to restart the Claims to Windows Token Service using the SharePoint installation account with Admin privileges</w:t>
-      </w:r>
-      <w:bookmarkStart w:id="0" w:name="_GoBack"/>
-      <w:bookmarkEnd w:id="0"/>
-      <w:r>
-        <w:rPr>
-          <w:rFonts w:ascii="Calibri" w:eastAsia="Calibri" w:hAnsi="Calibri" w:cs="Calibri"/>
-        </w:rPr>
-        <w:t xml:space="preserve"> in internet explorer.</w:t>
+        <w:t>If issues arise with the Ajax object, attempt to restart the Claims to Windows Token Service using the SharePoint installation account with Admin privileges in internet explorer.</w:t>
       </w:r>
     </w:p>
     <w:p>
@@ -1664,6 +1776,90 @@
           <w:rFonts w:ascii="Calibri" w:eastAsia="Calibri" w:hAnsi="Calibri" w:cs="Calibri"/>
         </w:rPr>
         <w:t xml:space="preserve"> Database.</w:t>
+      </w:r>
+    </w:p>
+    <w:p>
+      <w:pPr>
+        <w:spacing w:after="0" w:line="240" w:lineRule="auto"/>
+        <w:rPr>
+          <w:rFonts w:ascii="Calibri" w:eastAsia="Calibri" w:hAnsi="Calibri" w:cs="Calibri"/>
+        </w:rPr>
+      </w:pPr>
+    </w:p>
+    <w:p>
+      <w:pPr>
+        <w:spacing w:after="0" w:line="240" w:lineRule="auto"/>
+        <w:rPr>
+          <w:rFonts w:ascii="Calibri" w:eastAsia="Calibri" w:hAnsi="Calibri" w:cs="Calibri"/>
+          <w:b/>
+          <w:u w:val="single"/>
+        </w:rPr>
+      </w:pPr>
+      <w:r>
+        <w:rPr>
+          <w:rFonts w:ascii="Calibri" w:eastAsia="Calibri" w:hAnsi="Calibri" w:cs="Calibri"/>
+          <w:b/>
+          <w:u w:val="single"/>
+        </w:rPr>
+        <w:t>Uninstallation</w:t>
+      </w:r>
+      <w:r>
+        <w:rPr>
+          <w:rFonts w:ascii="Calibri" w:eastAsia="Calibri" w:hAnsi="Calibri" w:cs="Calibri"/>
+          <w:b/>
+          <w:u w:val="single"/>
+        </w:rPr>
+        <w:t>:</w:t>
+      </w:r>
+    </w:p>
+    <w:p>
+      <w:pPr>
+        <w:spacing w:after="0" w:line="240" w:lineRule="auto"/>
+        <w:rPr>
+          <w:rFonts w:ascii="Calibri" w:eastAsia="Calibri" w:hAnsi="Calibri" w:cs="Calibri"/>
+        </w:rPr>
+      </w:pPr>
+      <w:r>
+        <w:rPr>
+          <w:rFonts w:ascii="Calibri" w:eastAsia="Calibri" w:hAnsi="Calibri" w:cs="Calibri"/>
+        </w:rPr>
+        <w:t>Execute the following PowerShell scripts in sequence:</w:t>
+      </w:r>
+    </w:p>
+    <w:p>
+      <w:pPr>
+        <w:spacing w:after="0" w:line="240" w:lineRule="auto"/>
+        <w:rPr>
+          <w:rFonts w:ascii="Calibri" w:eastAsia="Calibri" w:hAnsi="Calibri" w:cs="Calibri"/>
+        </w:rPr>
+      </w:pPr>
+    </w:p>
+    <w:p>
+      <w:pPr>
+        <w:spacing w:after="0" w:line="240" w:lineRule="auto"/>
+        <w:rPr>
+          <w:rFonts w:ascii="Calibri" w:eastAsia="Calibri" w:hAnsi="Calibri" w:cs="Calibri"/>
+        </w:rPr>
+      </w:pPr>
+      <w:r>
+        <w:rPr>
+          <w:rFonts w:ascii="Calibri" w:eastAsia="Calibri" w:hAnsi="Calibri" w:cs="Calibri"/>
+        </w:rPr>
+        <w:t>.\UninstallBaristaHostService.ps1</w:t>
+      </w:r>
+    </w:p>
+    <w:p>
+      <w:pPr>
+        <w:spacing w:after="0" w:line="240" w:lineRule="auto"/>
+        <w:rPr>
+          <w:rFonts w:ascii="Calibri" w:eastAsia="Calibri" w:hAnsi="Calibri" w:cs="Calibri"/>
+        </w:rPr>
+      </w:pPr>
+      <w:r>
+        <w:rPr>
+          <w:rFonts w:ascii="Calibri" w:eastAsia="Calibri" w:hAnsi="Calibri" w:cs="Calibri"/>
+        </w:rPr>
+        <w:t>.\UninstallBaristaServiceApplication.ps1</w:t>
       </w:r>
     </w:p>
     <w:sectPr>

</xml_diff>

<commit_message>
Updates to Barista Deployment Scripts
</commit_message>
<xml_diff>
--- a/Deployment/README.docx
+++ b/Deployment/README.docx
@@ -168,6 +168,22 @@
           <w:sz w:val="21"/>
         </w:rPr>
       </w:pPr>
+      <w:r>
+        <w:rPr>
+          <w:rFonts w:ascii="Calibri" w:eastAsia="Calibri" w:hAnsi="Calibri" w:cs="Calibri"/>
+          <w:sz w:val="21"/>
+        </w:rPr>
+        <w:t>4/06/13: Deployment instructions updated with information about Barista Search Service</w:t>
+      </w:r>
+    </w:p>
+    <w:p>
+      <w:pPr>
+        <w:spacing w:after="0" w:line="240" w:lineRule="auto"/>
+        <w:rPr>
+          <w:rFonts w:ascii="Calibri" w:eastAsia="Calibri" w:hAnsi="Calibri" w:cs="Calibri"/>
+          <w:sz w:val="21"/>
+        </w:rPr>
+      </w:pPr>
     </w:p>
     <w:p>
       <w:pPr>
@@ -445,55 +461,434 @@
           <w:rFonts w:ascii="Calibri" w:eastAsia="Calibri" w:hAnsi="Calibri" w:cs="Calibri"/>
           <w:sz w:val="21"/>
         </w:rPr>
-        <w:t>2. Navigate to the directory where the script and solution were staged</w:t>
-      </w:r>
-    </w:p>
-    <w:p>
-      <w:pPr>
-        <w:spacing w:after="0" w:line="240" w:lineRule="auto"/>
-        <w:rPr>
-          <w:rFonts w:ascii="Calibri" w:eastAsia="Calibri" w:hAnsi="Calibri" w:cs="Calibri"/>
-          <w:b/>
-          <w:sz w:val="21"/>
-        </w:rPr>
-      </w:pPr>
-      <w:r>
-        <w:rPr>
-          <w:rFonts w:ascii="Calibri" w:eastAsia="Calibri" w:hAnsi="Calibri" w:cs="Calibri"/>
-          <w:sz w:val="21"/>
-        </w:rPr>
-        <w:t xml:space="preserve">3. Type the following, </w:t>
-      </w:r>
-      <w:r>
-        <w:rPr>
-          <w:rFonts w:ascii="Calibri" w:eastAsia="Calibri" w:hAnsi="Calibri" w:cs="Calibri"/>
-          <w:sz w:val="21"/>
-        </w:rPr>
-        <w:t xml:space="preserve">in sequence, </w:t>
-      </w:r>
-      <w:r>
-        <w:rPr>
-          <w:rFonts w:ascii="Calibri" w:eastAsia="Calibri" w:hAnsi="Calibri" w:cs="Calibri"/>
-          <w:sz w:val="21"/>
-        </w:rPr>
-        <w:t>pressing enter after each line</w:t>
-      </w:r>
-      <w:r>
-        <w:rPr>
-          <w:rFonts w:ascii="Calibri" w:eastAsia="Calibri" w:hAnsi="Calibri" w:cs="Calibri"/>
-          <w:sz w:val="21"/>
-        </w:rPr>
-        <w:t xml:space="preserve"> and following the in-line instructions</w:t>
+        <w:t>2. Navigate to the directory where the script</w:t>
+      </w:r>
+      <w:r>
+        <w:rPr>
+          <w:rFonts w:ascii="Calibri" w:eastAsia="Calibri" w:hAnsi="Calibri" w:cs="Calibri"/>
+          <w:sz w:val="21"/>
+        </w:rPr>
+        <w:t>s</w:t>
+      </w:r>
+      <w:r>
+        <w:rPr>
+          <w:rFonts w:ascii="Calibri" w:eastAsia="Calibri" w:hAnsi="Calibri" w:cs="Calibri"/>
+          <w:sz w:val="21"/>
+        </w:rPr>
+        <w:t xml:space="preserve"> and solution </w:t>
+      </w:r>
+      <w:r>
+        <w:rPr>
+          <w:rFonts w:ascii="Calibri" w:eastAsia="Calibri" w:hAnsi="Calibri" w:cs="Calibri"/>
+          <w:sz w:val="21"/>
+        </w:rPr>
+        <w:t xml:space="preserve">files </w:t>
+      </w:r>
+      <w:r>
+        <w:rPr>
+          <w:rFonts w:ascii="Calibri" w:eastAsia="Calibri" w:hAnsi="Calibri" w:cs="Calibri"/>
+          <w:sz w:val="21"/>
+        </w:rPr>
+        <w:t>were staged</w:t>
+      </w:r>
+      <w:r>
+        <w:rPr>
+          <w:rFonts w:ascii="Calibri" w:eastAsia="Calibri" w:hAnsi="Calibri" w:cs="Calibri"/>
+          <w:sz w:val="21"/>
+        </w:rPr>
+        <w:t>.</w:t>
+      </w:r>
+    </w:p>
+    <w:p>
+      <w:pPr>
+        <w:spacing w:after="0" w:line="240" w:lineRule="auto"/>
+        <w:rPr>
+          <w:rFonts w:ascii="Calibri" w:eastAsia="Calibri" w:hAnsi="Calibri" w:cs="Calibri"/>
+          <w:sz w:val="21"/>
+        </w:rPr>
+      </w:pPr>
+      <w:r>
+        <w:rPr>
+          <w:rFonts w:ascii="Calibri" w:eastAsia="Calibri" w:hAnsi="Calibri" w:cs="Calibri"/>
+          <w:sz w:val="21"/>
+        </w:rPr>
+        <w:t>3. Type the following, pressing enter (return) after each line.</w:t>
+      </w:r>
+    </w:p>
+    <w:p>
+      <w:pPr>
+        <w:spacing w:after="0" w:line="240" w:lineRule="auto"/>
+        <w:rPr>
+          <w:rFonts w:ascii="Calibri" w:eastAsia="Calibri" w:hAnsi="Calibri" w:cs="Calibri"/>
+          <w:b/>
+          <w:sz w:val="21"/>
+        </w:rPr>
+      </w:pPr>
+      <w:r>
+        <w:rPr>
+          <w:rFonts w:ascii="Calibri" w:eastAsia="Calibri" w:hAnsi="Calibri" w:cs="Calibri"/>
+          <w:b/>
+          <w:sz w:val="21"/>
+        </w:rPr>
+        <w:t>.\Deploy.ps1</w:t>
+      </w:r>
+      <w:r>
+        <w:rPr>
+          <w:rFonts w:ascii="Calibri" w:eastAsia="Calibri" w:hAnsi="Calibri" w:cs="Calibri"/>
+          <w:b/>
+          <w:sz w:val="21"/>
+        </w:rPr>
+        <w:t xml:space="preserve"> -</w:t>
+      </w:r>
+      <w:proofErr w:type="spellStart"/>
+      <w:r>
+        <w:rPr>
+          <w:rFonts w:ascii="Calibri" w:eastAsia="Calibri" w:hAnsi="Calibri" w:cs="Calibri"/>
+          <w:b/>
+          <w:sz w:val="21"/>
+        </w:rPr>
+        <w:t>Config</w:t>
+      </w:r>
+      <w:proofErr w:type="spellEnd"/>
+      <w:r>
+        <w:rPr>
+          <w:rFonts w:ascii="Calibri" w:eastAsia="Calibri" w:hAnsi="Calibri" w:cs="Calibri"/>
+          <w:b/>
+          <w:sz w:val="21"/>
+        </w:rPr>
+        <w:t xml:space="preserve"> Solutions-[Environment].xml -</w:t>
+      </w:r>
+      <w:proofErr w:type="spellStart"/>
+      <w:r>
+        <w:rPr>
+          <w:rFonts w:ascii="Calibri" w:eastAsia="Calibri" w:hAnsi="Calibri" w:cs="Calibri"/>
+          <w:b/>
+          <w:sz w:val="21"/>
+        </w:rPr>
+        <w:t>ManagedIdentity</w:t>
+      </w:r>
+      <w:proofErr w:type="spellEnd"/>
+      <w:r>
+        <w:rPr>
+          <w:rFonts w:ascii="Calibri" w:eastAsia="Calibri" w:hAnsi="Calibri" w:cs="Calibri"/>
+          <w:b/>
+          <w:sz w:val="21"/>
+        </w:rPr>
+        <w:t xml:space="preserve"> &lt;Application Pool Identity Managed Account</w:t>
       </w:r>
       <w:proofErr w:type="gramStart"/>
       <w:r>
         <w:rPr>
           <w:rFonts w:ascii="Calibri" w:eastAsia="Calibri" w:hAnsi="Calibri" w:cs="Calibri"/>
+          <w:b/>
+          <w:sz w:val="21"/>
+        </w:rPr>
+        <w:t>&gt;  -</w:t>
+      </w:r>
+      <w:proofErr w:type="spellStart"/>
+      <w:proofErr w:type="gramEnd"/>
+      <w:r>
+        <w:rPr>
+          <w:rFonts w:ascii="Calibri" w:eastAsia="Calibri" w:hAnsi="Calibri" w:cs="Calibri"/>
+          <w:b/>
+          <w:sz w:val="21"/>
+        </w:rPr>
+        <w:t>SPApplicationPoolName</w:t>
+      </w:r>
+      <w:proofErr w:type="spellEnd"/>
+      <w:r>
+        <w:rPr>
+          <w:rFonts w:ascii="Calibri" w:eastAsia="Calibri" w:hAnsi="Calibri" w:cs="Calibri"/>
+          <w:b/>
+          <w:sz w:val="21"/>
+        </w:rPr>
+        <w:t xml:space="preserve"> &lt;Desired Barista Application Pool Name&gt; -Uri &lt;Target Test Uri&gt;</w:t>
+      </w:r>
+    </w:p>
+    <w:p>
+      <w:pPr>
+        <w:spacing w:after="0" w:line="240" w:lineRule="auto"/>
+        <w:rPr>
+          <w:rFonts w:ascii="Calibri" w:eastAsia="Calibri" w:hAnsi="Calibri" w:cs="Calibri"/>
+          <w:b/>
+          <w:sz w:val="21"/>
+        </w:rPr>
+      </w:pPr>
+    </w:p>
+    <w:p>
+      <w:pPr>
+        <w:spacing w:after="0" w:line="240" w:lineRule="auto"/>
+        <w:rPr>
+          <w:rFonts w:ascii="Calibri" w:eastAsia="Calibri" w:hAnsi="Calibri" w:cs="Calibri"/>
+          <w:sz w:val="21"/>
+        </w:rPr>
+      </w:pPr>
+      <w:r>
+        <w:rPr>
+          <w:rFonts w:ascii="Calibri" w:eastAsia="Calibri" w:hAnsi="Calibri" w:cs="Calibri"/>
+          <w:sz w:val="21"/>
+        </w:rPr>
+        <w:t>The script</w:t>
+      </w:r>
+      <w:r>
+        <w:rPr>
+          <w:rFonts w:ascii="Calibri" w:eastAsia="Calibri" w:hAnsi="Calibri" w:cs="Calibri"/>
+          <w:sz w:val="21"/>
+        </w:rPr>
+        <w:t>s</w:t>
+      </w:r>
+      <w:r>
+        <w:rPr>
+          <w:rFonts w:ascii="Calibri" w:eastAsia="Calibri" w:hAnsi="Calibri" w:cs="Calibri"/>
+          <w:sz w:val="21"/>
+        </w:rPr>
+        <w:t xml:space="preserve"> will </w:t>
+      </w:r>
+      <w:r>
+        <w:rPr>
+          <w:rFonts w:ascii="Calibri" w:eastAsia="Calibri" w:hAnsi="Calibri" w:cs="Calibri"/>
+          <w:sz w:val="21"/>
+        </w:rPr>
+        <w:t>install/</w:t>
+      </w:r>
+      <w:r>
+        <w:rPr>
+          <w:rFonts w:ascii="Calibri" w:eastAsia="Calibri" w:hAnsi="Calibri" w:cs="Calibri"/>
+          <w:sz w:val="21"/>
+        </w:rPr>
+        <w:t>upgrade</w:t>
+      </w:r>
+      <w:r>
+        <w:rPr>
+          <w:rFonts w:ascii="Calibri" w:eastAsia="Calibri" w:hAnsi="Calibri" w:cs="Calibri"/>
+          <w:sz w:val="21"/>
+        </w:rPr>
+        <w:t xml:space="preserve"> </w:t>
+      </w:r>
+      <w:proofErr w:type="spellStart"/>
+      <w:r>
+        <w:rPr>
+          <w:rFonts w:ascii="Calibri" w:eastAsia="Calibri" w:hAnsi="Calibri" w:cs="Calibri"/>
+          <w:sz w:val="21"/>
+        </w:rPr>
+        <w:t>Barista.SharePoint</w:t>
+      </w:r>
+      <w:proofErr w:type="spellEnd"/>
+      <w:r>
+        <w:rPr>
+          <w:rFonts w:ascii="Calibri" w:eastAsia="Calibri" w:hAnsi="Calibri" w:cs="Calibri"/>
+          <w:sz w:val="21"/>
+        </w:rPr>
+        <w:t xml:space="preserve"> </w:t>
+      </w:r>
+      <w:r>
+        <w:rPr>
+          <w:rFonts w:ascii="Calibri" w:eastAsia="Calibri" w:hAnsi="Calibri" w:cs="Calibri"/>
+          <w:sz w:val="21"/>
+        </w:rPr>
+        <w:t>in the target environment</w:t>
+      </w:r>
+      <w:r>
+        <w:rPr>
+          <w:rFonts w:ascii="Calibri" w:eastAsia="Calibri" w:hAnsi="Calibri" w:cs="Calibri"/>
+          <w:sz w:val="21"/>
+        </w:rPr>
+        <w:t xml:space="preserve"> and provision the necessary Service Applications.</w:t>
+      </w:r>
+    </w:p>
+    <w:p>
+      <w:pPr>
+        <w:spacing w:after="0" w:line="240" w:lineRule="auto"/>
+        <w:rPr>
+          <w:rFonts w:ascii="Calibri" w:eastAsia="Calibri" w:hAnsi="Calibri" w:cs="Calibri"/>
+          <w:b/>
+          <w:sz w:val="21"/>
+          <w:u w:val="single"/>
+        </w:rPr>
+      </w:pPr>
+    </w:p>
+    <w:p>
+      <w:pPr>
+        <w:spacing w:after="0" w:line="240" w:lineRule="auto"/>
+        <w:rPr>
+          <w:rFonts w:ascii="Calibri" w:eastAsia="Calibri" w:hAnsi="Calibri" w:cs="Calibri"/>
+          <w:sz w:val="21"/>
+        </w:rPr>
+      </w:pPr>
+      <w:r>
+        <w:rPr>
+          <w:rFonts w:ascii="Calibri" w:eastAsia="Calibri" w:hAnsi="Calibri" w:cs="Calibri"/>
+          <w:sz w:val="21"/>
+        </w:rPr>
+        <w:t>Current Service Application Managed Accounts in use:</w:t>
+      </w:r>
+    </w:p>
+    <w:p>
+      <w:pPr>
+        <w:spacing w:after="0" w:line="240" w:lineRule="auto"/>
+        <w:rPr>
+          <w:rFonts w:ascii="Calibri" w:eastAsia="Calibri" w:hAnsi="Calibri" w:cs="Calibri"/>
+          <w:sz w:val="21"/>
+        </w:rPr>
+      </w:pPr>
+      <w:proofErr w:type="spellStart"/>
+      <w:r>
+        <w:rPr>
+          <w:rFonts w:ascii="Calibri" w:eastAsia="Calibri" w:hAnsi="Calibri" w:cs="Calibri"/>
+          <w:sz w:val="21"/>
+        </w:rPr>
+        <w:t>Dev</w:t>
+      </w:r>
+      <w:proofErr w:type="spellEnd"/>
+      <w:r>
+        <w:rPr>
+          <w:rFonts w:ascii="Calibri" w:eastAsia="Calibri" w:hAnsi="Calibri" w:cs="Calibri"/>
+          <w:sz w:val="21"/>
+        </w:rPr>
+        <w:t>: svcSP10ServiceApp</w:t>
+      </w:r>
+    </w:p>
+    <w:p>
+      <w:pPr>
+        <w:spacing w:after="0" w:line="240" w:lineRule="auto"/>
+        <w:rPr>
+          <w:rFonts w:ascii="Calibri" w:eastAsia="Calibri" w:hAnsi="Calibri" w:cs="Calibri"/>
+          <w:sz w:val="21"/>
+        </w:rPr>
+      </w:pPr>
+      <w:r>
+        <w:rPr>
+          <w:rFonts w:ascii="Calibri" w:eastAsia="Calibri" w:hAnsi="Calibri" w:cs="Calibri"/>
+          <w:sz w:val="21"/>
+        </w:rPr>
+        <w:t>Stage</w:t>
+      </w:r>
+      <w:r>
+        <w:rPr>
+          <w:rFonts w:ascii="Calibri" w:eastAsia="Calibri" w:hAnsi="Calibri" w:cs="Calibri"/>
           <w:sz w:val="21"/>
         </w:rPr>
         <w:t>:</w:t>
       </w:r>
-      <w:proofErr w:type="gramEnd"/>
+      <w:r>
+        <w:rPr>
+          <w:rFonts w:ascii="Calibri" w:eastAsia="Calibri" w:hAnsi="Calibri" w:cs="Calibri"/>
+          <w:sz w:val="21"/>
+        </w:rPr>
+        <w:t xml:space="preserve"> svcSP10ServiceApp</w:t>
+      </w:r>
+    </w:p>
+    <w:p>
+      <w:pPr>
+        <w:spacing w:after="0" w:line="240" w:lineRule="auto"/>
+        <w:rPr>
+          <w:rFonts w:ascii="Calibri" w:eastAsia="Calibri" w:hAnsi="Calibri" w:cs="Calibri"/>
+          <w:sz w:val="21"/>
+        </w:rPr>
+      </w:pPr>
+      <w:r>
+        <w:rPr>
+          <w:rFonts w:ascii="Calibri" w:eastAsia="Calibri" w:hAnsi="Calibri" w:cs="Calibri"/>
+          <w:sz w:val="21"/>
+        </w:rPr>
+        <w:t xml:space="preserve">Prod: </w:t>
+      </w:r>
+      <w:proofErr w:type="spellStart"/>
+      <w:r>
+        <w:rPr>
+          <w:rFonts w:ascii="Calibri" w:eastAsia="Calibri" w:hAnsi="Calibri" w:cs="Calibri"/>
+          <w:sz w:val="21"/>
+        </w:rPr>
+        <w:t>svcOFSPortalServiceApp</w:t>
+      </w:r>
+      <w:proofErr w:type="spellEnd"/>
+    </w:p>
+    <w:p>
+      <w:pPr>
+        <w:spacing w:after="0" w:line="240" w:lineRule="auto"/>
+        <w:rPr>
+          <w:rFonts w:ascii="Calibri" w:eastAsia="Calibri" w:hAnsi="Calibri" w:cs="Calibri"/>
+          <w:sz w:val="21"/>
+        </w:rPr>
+      </w:pPr>
+    </w:p>
+    <w:p>
+      <w:pPr>
+        <w:spacing w:after="0" w:line="240" w:lineRule="auto"/>
+        <w:rPr>
+          <w:rFonts w:ascii="Calibri" w:eastAsia="Calibri" w:hAnsi="Calibri" w:cs="Calibri"/>
+          <w:sz w:val="21"/>
+        </w:rPr>
+      </w:pPr>
+      <w:r>
+        <w:rPr>
+          <w:rFonts w:ascii="Calibri" w:eastAsia="Calibri" w:hAnsi="Calibri" w:cs="Calibri"/>
+          <w:sz w:val="21"/>
+        </w:rPr>
+        <w:t xml:space="preserve">The Deployment master script will execute the following in order, executing the appropriate </w:t>
+      </w:r>
+      <w:proofErr w:type="spellStart"/>
+      <w:r>
+        <w:rPr>
+          <w:rFonts w:ascii="Calibri" w:eastAsia="Calibri" w:hAnsi="Calibri" w:cs="Calibri"/>
+          <w:sz w:val="21"/>
+        </w:rPr>
+        <w:t>IISResets</w:t>
+      </w:r>
+      <w:proofErr w:type="spellEnd"/>
+      <w:r>
+        <w:rPr>
+          <w:rFonts w:ascii="Calibri" w:eastAsia="Calibri" w:hAnsi="Calibri" w:cs="Calibri"/>
+          <w:sz w:val="21"/>
+        </w:rPr>
+        <w:t xml:space="preserve"> when necessary:</w:t>
+      </w:r>
+    </w:p>
+    <w:p>
+      <w:pPr>
+        <w:spacing w:after="0" w:line="240" w:lineRule="auto"/>
+        <w:rPr>
+          <w:rFonts w:ascii="Calibri" w:eastAsia="Calibri" w:hAnsi="Calibri" w:cs="Calibri"/>
+          <w:b/>
+          <w:sz w:val="21"/>
+        </w:rPr>
+      </w:pPr>
+    </w:p>
+    <w:p>
+      <w:pPr>
+        <w:spacing w:after="0" w:line="240" w:lineRule="auto"/>
+        <w:rPr>
+          <w:rFonts w:ascii="Calibri" w:eastAsia="Calibri" w:hAnsi="Calibri" w:cs="Calibri"/>
+          <w:b/>
+          <w:sz w:val="21"/>
+        </w:rPr>
+      </w:pPr>
+      <w:r>
+        <w:rPr>
+          <w:rFonts w:ascii="Calibri" w:eastAsia="Calibri" w:hAnsi="Calibri" w:cs="Calibri"/>
+          <w:b/>
+          <w:sz w:val="21"/>
+        </w:rPr>
+        <w:t>.\UninstallBaristaSearchService.ps1</w:t>
+      </w:r>
+    </w:p>
+    <w:p>
+      <w:pPr>
+        <w:spacing w:after="0" w:line="240" w:lineRule="auto"/>
+        <w:rPr>
+          <w:rFonts w:ascii="Calibri" w:eastAsia="Calibri" w:hAnsi="Calibri" w:cs="Calibri"/>
+          <w:b/>
+          <w:sz w:val="21"/>
+        </w:rPr>
+      </w:pPr>
+      <w:r>
+        <w:rPr>
+          <w:rFonts w:ascii="Calibri" w:eastAsia="Calibri" w:hAnsi="Calibri" w:cs="Calibri"/>
+          <w:b/>
+          <w:sz w:val="21"/>
+        </w:rPr>
+        <w:t>.\UninstallBaristaServiceApplication.ps1</w:t>
+      </w:r>
       <w:r>
         <w:rPr>
           <w:rFonts w:ascii="Calibri" w:eastAsia="Calibri" w:hAnsi="Calibri" w:cs="Calibri"/>
@@ -503,23 +898,13 @@
         <w:br/>
         <w:t>.\Deploy-SPSolutions.ps1</w:t>
       </w:r>
-    </w:p>
-    <w:p>
-      <w:pPr>
-        <w:spacing w:after="0" w:line="240" w:lineRule="auto"/>
-        <w:rPr>
-          <w:rFonts w:ascii="Calibri" w:eastAsia="Calibri" w:hAnsi="Calibri" w:cs="Calibri"/>
-          <w:b/>
-          <w:sz w:val="21"/>
-        </w:rPr>
-      </w:pPr>
-      <w:r>
-        <w:rPr>
-          <w:rFonts w:ascii="Calibri" w:eastAsia="Calibri" w:hAnsi="Calibri" w:cs="Calibri"/>
-          <w:b/>
-          <w:sz w:val="21"/>
-        </w:rPr>
-        <w:t>Deploy-</w:t>
+      <w:r>
+        <w:rPr>
+          <w:rFonts w:ascii="Calibri" w:eastAsia="Calibri" w:hAnsi="Calibri" w:cs="Calibri"/>
+          <w:b/>
+          <w:sz w:val="21"/>
+        </w:rPr>
+        <w:t xml:space="preserve"> –</w:t>
       </w:r>
       <w:proofErr w:type="spellStart"/>
       <w:r>
@@ -528,7 +913,7 @@
           <w:b/>
           <w:sz w:val="21"/>
         </w:rPr>
-        <w:t>SPSolutions</w:t>
+        <w:t>Config</w:t>
       </w:r>
       <w:proofErr w:type="spellEnd"/>
       <w:r>
@@ -537,216 +922,43 @@
           <w:b/>
           <w:sz w:val="21"/>
         </w:rPr>
-        <w:t xml:space="preserve"> Solutions-[Environment].xml</w:t>
-      </w:r>
-    </w:p>
-    <w:p>
-      <w:pPr>
-        <w:spacing w:after="0" w:line="240" w:lineRule="auto"/>
-        <w:rPr>
-          <w:rFonts w:ascii="Calibri" w:eastAsia="Calibri" w:hAnsi="Calibri" w:cs="Calibri"/>
-          <w:b/>
-          <w:sz w:val="21"/>
-        </w:rPr>
-      </w:pPr>
-    </w:p>
-    <w:p>
-      <w:pPr>
-        <w:spacing w:after="0" w:line="240" w:lineRule="auto"/>
-        <w:rPr>
-          <w:rFonts w:ascii="Calibri" w:eastAsia="Calibri" w:hAnsi="Calibri" w:cs="Calibri"/>
-          <w:b/>
-          <w:sz w:val="21"/>
-        </w:rPr>
-      </w:pPr>
-      <w:r>
-        <w:rPr>
-          <w:rFonts w:ascii="Calibri" w:eastAsia="Calibri" w:hAnsi="Calibri" w:cs="Calibri"/>
-          <w:b/>
-          <w:sz w:val="21"/>
-        </w:rPr>
-        <w:t>*******</w:t>
-      </w:r>
-      <w:r>
-        <w:rPr>
-          <w:rFonts w:ascii="Calibri" w:hAnsi="Calibri" w:cs="Arial"/>
-          <w:b/>
-          <w:bCs/>
-          <w:color w:val="000000"/>
-          <w:sz w:val="21"/>
-          <w:szCs w:val="20"/>
-          <w:shd w:val="clear" w:color="auto" w:fill="FFFFFF"/>
-        </w:rPr>
-        <w:t>¡¡¡¡¡</w:t>
-      </w:r>
-      <w:proofErr w:type="spellStart"/>
-      <w:r>
-        <w:rPr>
-          <w:rFonts w:ascii="Calibri" w:eastAsia="Calibri" w:hAnsi="Calibri" w:cs="Calibri"/>
-          <w:b/>
-          <w:sz w:val="21"/>
-        </w:rPr>
-        <w:t>Muy</w:t>
-      </w:r>
-      <w:proofErr w:type="spellEnd"/>
-      <w:r>
-        <w:rPr>
-          <w:rFonts w:ascii="Calibri" w:eastAsia="Calibri" w:hAnsi="Calibri" w:cs="Calibri"/>
-          <w:b/>
-          <w:sz w:val="21"/>
-        </w:rPr>
-        <w:t xml:space="preserve"> </w:t>
-      </w:r>
-      <w:proofErr w:type="spellStart"/>
-      <w:r>
-        <w:rPr>
-          <w:rFonts w:ascii="Calibri" w:eastAsia="Calibri" w:hAnsi="Calibri" w:cs="Calibri"/>
-          <w:b/>
-          <w:sz w:val="21"/>
-        </w:rPr>
-        <w:t>Importante</w:t>
-      </w:r>
-      <w:proofErr w:type="spellEnd"/>
-      <w:r>
-        <w:rPr>
-          <w:rFonts w:ascii="Calibri" w:eastAsia="Calibri" w:hAnsi="Calibri" w:cs="Calibri"/>
-          <w:b/>
-          <w:sz w:val="21"/>
-        </w:rPr>
-        <w:t>!!!</w:t>
-      </w:r>
-      <w:r>
-        <w:rPr>
-          <w:rFonts w:ascii="Calibri" w:eastAsia="Calibri" w:hAnsi="Calibri" w:cs="Calibri"/>
-          <w:b/>
-          <w:sz w:val="21"/>
-        </w:rPr>
-        <w:t>!!</w:t>
-      </w:r>
-      <w:r>
-        <w:rPr>
-          <w:rFonts w:ascii="Calibri" w:eastAsia="Calibri" w:hAnsi="Calibri" w:cs="Calibri"/>
-          <w:b/>
-          <w:sz w:val="21"/>
-        </w:rPr>
-        <w:t>***********</w:t>
-      </w:r>
-    </w:p>
-    <w:p>
-      <w:pPr>
-        <w:spacing w:after="0" w:line="240" w:lineRule="auto"/>
-        <w:rPr>
-          <w:rFonts w:ascii="Calibri" w:eastAsia="Calibri" w:hAnsi="Calibri" w:cs="Calibri"/>
-          <w:b/>
-          <w:sz w:val="21"/>
-        </w:rPr>
-      </w:pPr>
-      <w:r>
-        <w:rPr>
-          <w:rFonts w:ascii="Calibri" w:eastAsia="Calibri" w:hAnsi="Calibri" w:cs="Calibri"/>
-          <w:b/>
-          <w:sz w:val="21"/>
-        </w:rPr>
-        <w:t>At this point, Close the current SharePoint 2010 Management Shell and open a new one.</w:t>
-      </w:r>
-    </w:p>
-    <w:p>
-      <w:pPr>
-        <w:spacing w:after="0" w:line="240" w:lineRule="auto"/>
-        <w:rPr>
-          <w:rFonts w:ascii="Calibri" w:eastAsia="Calibri" w:hAnsi="Calibri" w:cs="Calibri"/>
-          <w:b/>
-          <w:sz w:val="21"/>
-        </w:rPr>
-      </w:pPr>
-      <w:r>
-        <w:rPr>
-          <w:rFonts w:ascii="Calibri" w:eastAsia="Calibri" w:hAnsi="Calibri" w:cs="Calibri"/>
-          <w:b/>
-          <w:sz w:val="21"/>
-        </w:rPr>
-        <w:t xml:space="preserve">The deployment step registered a number of </w:t>
-      </w:r>
-      <w:r>
-        <w:rPr>
-          <w:rFonts w:ascii="Calibri" w:eastAsia="Calibri" w:hAnsi="Calibri" w:cs="Calibri"/>
-          <w:b/>
-          <w:sz w:val="21"/>
-        </w:rPr>
-        <w:t>PowerShell</w:t>
-      </w:r>
-      <w:r>
-        <w:rPr>
-          <w:rFonts w:ascii="Calibri" w:eastAsia="Calibri" w:hAnsi="Calibri" w:cs="Calibri"/>
-          <w:b/>
-          <w:sz w:val="21"/>
-        </w:rPr>
-        <w:t xml:space="preserve"> </w:t>
-      </w:r>
-      <w:proofErr w:type="spellStart"/>
-      <w:r>
-        <w:rPr>
-          <w:rFonts w:ascii="Calibri" w:eastAsia="Calibri" w:hAnsi="Calibri" w:cs="Calibri"/>
-          <w:b/>
-          <w:sz w:val="21"/>
-        </w:rPr>
-        <w:t>cmdlets</w:t>
-      </w:r>
-      <w:proofErr w:type="spellEnd"/>
-      <w:r>
-        <w:rPr>
-          <w:rFonts w:ascii="Calibri" w:eastAsia="Calibri" w:hAnsi="Calibri" w:cs="Calibri"/>
-          <w:b/>
-          <w:sz w:val="21"/>
-        </w:rPr>
-        <w:t xml:space="preserve"> which will NOT be available</w:t>
-      </w:r>
-      <w:r>
-        <w:rPr>
-          <w:rFonts w:ascii="Calibri" w:eastAsia="Calibri" w:hAnsi="Calibri" w:cs="Calibri"/>
-          <w:b/>
-          <w:sz w:val="21"/>
-        </w:rPr>
-        <w:t xml:space="preserve"> u</w:t>
-      </w:r>
-      <w:r>
-        <w:rPr>
-          <w:rFonts w:ascii="Calibri" w:eastAsia="Calibri" w:hAnsi="Calibri" w:cs="Calibri"/>
-          <w:b/>
-          <w:sz w:val="21"/>
-        </w:rPr>
-        <w:t>nder the current Management shell instance.</w:t>
-      </w:r>
-    </w:p>
-    <w:p>
-      <w:pPr>
-        <w:spacing w:after="0" w:line="240" w:lineRule="auto"/>
-        <w:rPr>
-          <w:rFonts w:ascii="Calibri" w:eastAsia="Calibri" w:hAnsi="Calibri" w:cs="Calibri"/>
-          <w:b/>
-          <w:sz w:val="21"/>
-        </w:rPr>
-      </w:pPr>
-      <w:r>
-        <w:rPr>
-          <w:rFonts w:ascii="Calibri" w:eastAsia="Calibri" w:hAnsi="Calibri" w:cs="Calibri"/>
-          <w:b/>
-          <w:sz w:val="21"/>
-        </w:rPr>
-        <w:t>*************************************</w:t>
-      </w:r>
-      <w:bookmarkStart w:id="0" w:name="_GoBack"/>
-      <w:bookmarkEnd w:id="0"/>
-    </w:p>
-    <w:p>
-      <w:pPr>
-        <w:spacing w:after="0" w:line="240" w:lineRule="auto"/>
-        <w:rPr>
-          <w:rFonts w:ascii="Calibri" w:eastAsia="Calibri" w:hAnsi="Calibri" w:cs="Calibri"/>
-          <w:b/>
-          <w:sz w:val="21"/>
-        </w:rPr>
-      </w:pPr>
+        <w:t xml:space="preserve"> &lt;Target Configuration File&gt;</w:t>
+      </w:r>
+    </w:p>
+    <w:p>
+      <w:pPr>
+        <w:spacing w:after="0" w:line="240" w:lineRule="auto"/>
+        <w:rPr>
+          <w:rFonts w:ascii="Calibri" w:eastAsia="Calibri" w:hAnsi="Calibri" w:cs="Calibri"/>
+          <w:sz w:val="21"/>
+        </w:rPr>
+      </w:pPr>
+      <w:r>
+        <w:rPr>
+          <w:rFonts w:ascii="Calibri" w:eastAsia="Calibri" w:hAnsi="Calibri" w:cs="Calibri"/>
+          <w:b/>
+          <w:sz w:val="21"/>
+        </w:rPr>
+        <w:t>IISRESET</w:t>
+      </w:r>
+    </w:p>
+    <w:p>
+      <w:pPr>
+        <w:spacing w:after="0" w:line="240" w:lineRule="auto"/>
+        <w:rPr>
+          <w:rFonts w:ascii="Calibri" w:eastAsia="Calibri" w:hAnsi="Calibri" w:cs="Calibri"/>
+          <w:b/>
+          <w:sz w:val="21"/>
+        </w:rPr>
+      </w:pPr>
+      <w:r>
+        <w:rPr>
+          <w:rFonts w:ascii="Calibri" w:eastAsia="Calibri" w:hAnsi="Calibri" w:cs="Calibri"/>
+          <w:b/>
+          <w:sz w:val="21"/>
+        </w:rPr>
+        <w:t>&lt;Reload PowerShell Thread&gt;</w:t>
+      </w:r>
     </w:p>
     <w:p>
       <w:pPr>
@@ -764,15 +976,7 @@
           <w:b/>
           <w:sz w:val="21"/>
         </w:rPr>
-        <w:t>.\SetupBaristaServiceApplication.ps1</w:t>
-      </w:r>
-      <w:r>
-        <w:rPr>
-          <w:rFonts w:ascii="Calibri" w:eastAsia="Calibri" w:hAnsi="Calibri" w:cs="Calibri"/>
-          <w:b/>
-          <w:sz w:val="21"/>
-        </w:rPr>
-        <w:t xml:space="preserve"> –</w:t>
+        <w:t>.\SetupBaristaServiceApplication.ps1 –</w:t>
       </w:r>
       <w:proofErr w:type="spellStart"/>
       <w:r>
@@ -826,7 +1030,23 @@
           <w:b/>
           <w:sz w:val="21"/>
         </w:rPr>
-        <w:t>.\SetupBaristaHostService.ps1 –</w:t>
+        <w:t>.\SetupBarista</w:t>
+      </w:r>
+      <w:r>
+        <w:rPr>
+          <w:rFonts w:ascii="Calibri" w:eastAsia="Calibri" w:hAnsi="Calibri" w:cs="Calibri"/>
+          <w:b/>
+          <w:sz w:val="21"/>
+        </w:rPr>
+        <w:t>Search</w:t>
+      </w:r>
+      <w:r>
+        <w:rPr>
+          <w:rFonts w:ascii="Calibri" w:eastAsia="Calibri" w:hAnsi="Calibri" w:cs="Calibri"/>
+          <w:b/>
+          <w:sz w:val="21"/>
+        </w:rPr>
+        <w:t>Service.ps1 –</w:t>
       </w:r>
       <w:proofErr w:type="spellStart"/>
       <w:r>
@@ -862,99 +1082,46 @@
           <w:b/>
           <w:sz w:val="21"/>
         </w:rPr>
-        <w:t>IISRESET</w:t>
-      </w:r>
-    </w:p>
-    <w:p>
-      <w:pPr>
-        <w:spacing w:after="0" w:line="240" w:lineRule="auto"/>
-        <w:rPr>
-          <w:rFonts w:ascii="Calibri" w:eastAsia="Calibri" w:hAnsi="Calibri" w:cs="Calibri"/>
-          <w:b/>
-          <w:sz w:val="21"/>
-        </w:rPr>
-      </w:pPr>
-    </w:p>
-    <w:p>
-      <w:pPr>
-        <w:spacing w:after="0" w:line="240" w:lineRule="auto"/>
-        <w:rPr>
-          <w:rFonts w:ascii="Calibri" w:eastAsia="Calibri" w:hAnsi="Calibri" w:cs="Calibri"/>
-          <w:sz w:val="21"/>
-        </w:rPr>
-      </w:pPr>
-      <w:r>
-        <w:rPr>
-          <w:rFonts w:ascii="Calibri" w:eastAsia="Calibri" w:hAnsi="Calibri" w:cs="Calibri"/>
-          <w:sz w:val="21"/>
-        </w:rPr>
-        <w:t>The script</w:t>
-      </w:r>
-      <w:r>
-        <w:rPr>
-          <w:rFonts w:ascii="Calibri" w:eastAsia="Calibri" w:hAnsi="Calibri" w:cs="Calibri"/>
-          <w:sz w:val="21"/>
-        </w:rPr>
-        <w:t>s</w:t>
-      </w:r>
-      <w:r>
-        <w:rPr>
-          <w:rFonts w:ascii="Calibri" w:eastAsia="Calibri" w:hAnsi="Calibri" w:cs="Calibri"/>
-          <w:sz w:val="21"/>
-        </w:rPr>
-        <w:t xml:space="preserve"> will </w:t>
-      </w:r>
-      <w:r>
-        <w:rPr>
-          <w:rFonts w:ascii="Calibri" w:eastAsia="Calibri" w:hAnsi="Calibri" w:cs="Calibri"/>
-          <w:sz w:val="21"/>
-        </w:rPr>
-        <w:t>install/</w:t>
-      </w:r>
-      <w:r>
-        <w:rPr>
-          <w:rFonts w:ascii="Calibri" w:eastAsia="Calibri" w:hAnsi="Calibri" w:cs="Calibri"/>
-          <w:sz w:val="21"/>
-        </w:rPr>
-        <w:t>upgrade</w:t>
-      </w:r>
-      <w:r>
-        <w:rPr>
-          <w:rFonts w:ascii="Calibri" w:eastAsia="Calibri" w:hAnsi="Calibri" w:cs="Calibri"/>
-          <w:sz w:val="21"/>
-        </w:rPr>
-        <w:t xml:space="preserve"> </w:t>
+        <w:lastRenderedPageBreak/>
+        <w:t>.\TestBaristaServiceApplication.ps1 -</w:t>
+      </w:r>
+      <w:proofErr w:type="gramStart"/>
+      <w:r>
+        <w:rPr>
+          <w:rFonts w:ascii="Calibri" w:eastAsia="Calibri" w:hAnsi="Calibri" w:cs="Calibri"/>
+          <w:b/>
+          <w:sz w:val="21"/>
+        </w:rPr>
+        <w:t>Uri  &lt;</w:t>
       </w:r>
       <w:proofErr w:type="spellStart"/>
-      <w:r>
-        <w:rPr>
-          <w:rFonts w:ascii="Calibri" w:eastAsia="Calibri" w:hAnsi="Calibri" w:cs="Calibri"/>
-          <w:sz w:val="21"/>
-        </w:rPr>
-        <w:t>Barista.SharePoint</w:t>
+      <w:proofErr w:type="gramEnd"/>
+      <w:r>
+        <w:rPr>
+          <w:rFonts w:ascii="Calibri" w:eastAsia="Calibri" w:hAnsi="Calibri" w:cs="Calibri"/>
+          <w:b/>
+          <w:sz w:val="21"/>
+        </w:rPr>
+        <w:t>TargetUri</w:t>
       </w:r>
       <w:proofErr w:type="spellEnd"/>
       <w:r>
         <w:rPr>
           <w:rFonts w:ascii="Calibri" w:eastAsia="Calibri" w:hAnsi="Calibri" w:cs="Calibri"/>
-          <w:sz w:val="21"/>
-        </w:rPr>
-        <w:t xml:space="preserve"> </w:t>
-      </w:r>
-      <w:r>
-        <w:rPr>
-          <w:rFonts w:ascii="Calibri" w:eastAsia="Calibri" w:hAnsi="Calibri" w:cs="Calibri"/>
-          <w:sz w:val="21"/>
-        </w:rPr>
-        <w:t>in the target environment</w:t>
-      </w:r>
-      <w:r>
-        <w:rPr>
-          <w:rFonts w:ascii="Calibri" w:eastAsia="Calibri" w:hAnsi="Calibri" w:cs="Calibri"/>
-          <w:sz w:val="21"/>
-        </w:rPr>
-        <w:t xml:space="preserve"> and provision the necessary Service Applications.</w:t>
-      </w:r>
+          <w:b/>
+          <w:sz w:val="21"/>
+        </w:rPr>
+        <w:t>&gt;</w:t>
+      </w:r>
+    </w:p>
+    <w:p>
+      <w:pPr>
+        <w:spacing w:after="0" w:line="240" w:lineRule="auto"/>
+        <w:rPr>
+          <w:rFonts w:ascii="Calibri" w:eastAsia="Calibri" w:hAnsi="Calibri" w:cs="Calibri"/>
+          <w:sz w:val="21"/>
+        </w:rPr>
+      </w:pPr>
     </w:p>
     <w:p>
       <w:pPr>
@@ -972,135 +1139,18 @@
         <w:spacing w:after="0" w:line="240" w:lineRule="auto"/>
         <w:rPr>
           <w:rFonts w:ascii="Calibri" w:eastAsia="Calibri" w:hAnsi="Calibri" w:cs="Calibri"/>
-          <w:sz w:val="21"/>
-        </w:rPr>
-      </w:pPr>
-      <w:r>
-        <w:rPr>
-          <w:rFonts w:ascii="Calibri" w:eastAsia="Calibri" w:hAnsi="Calibri" w:cs="Calibri"/>
-          <w:sz w:val="21"/>
-        </w:rPr>
-        <w:t>Current Service Application Managed Accounts in use:</w:t>
-      </w:r>
-    </w:p>
-    <w:p>
-      <w:pPr>
-        <w:spacing w:after="0" w:line="240" w:lineRule="auto"/>
-        <w:rPr>
-          <w:rFonts w:ascii="Calibri" w:eastAsia="Calibri" w:hAnsi="Calibri" w:cs="Calibri"/>
-          <w:sz w:val="21"/>
-        </w:rPr>
-      </w:pPr>
-      <w:proofErr w:type="spellStart"/>
-      <w:r>
-        <w:rPr>
-          <w:rFonts w:ascii="Calibri" w:eastAsia="Calibri" w:hAnsi="Calibri" w:cs="Calibri"/>
-          <w:sz w:val="21"/>
-        </w:rPr>
-        <w:t>Dev</w:t>
-      </w:r>
-      <w:proofErr w:type="spellEnd"/>
-      <w:r>
-        <w:rPr>
-          <w:rFonts w:ascii="Calibri" w:eastAsia="Calibri" w:hAnsi="Calibri" w:cs="Calibri"/>
-          <w:sz w:val="21"/>
-        </w:rPr>
-        <w:t>: svcSP10ServiceApp</w:t>
-      </w:r>
-    </w:p>
-    <w:p>
-      <w:pPr>
-        <w:spacing w:after="0" w:line="240" w:lineRule="auto"/>
-        <w:rPr>
-          <w:rFonts w:ascii="Calibri" w:eastAsia="Calibri" w:hAnsi="Calibri" w:cs="Calibri"/>
-          <w:sz w:val="21"/>
-        </w:rPr>
-      </w:pPr>
-      <w:r>
-        <w:rPr>
-          <w:rFonts w:ascii="Calibri" w:eastAsia="Calibri" w:hAnsi="Calibri" w:cs="Calibri"/>
-          <w:sz w:val="21"/>
-        </w:rPr>
-        <w:t>Stage</w:t>
-      </w:r>
-      <w:r>
-        <w:rPr>
-          <w:rFonts w:ascii="Calibri" w:eastAsia="Calibri" w:hAnsi="Calibri" w:cs="Calibri"/>
-          <w:sz w:val="21"/>
-        </w:rPr>
-        <w:t>:</w:t>
-      </w:r>
-      <w:r>
-        <w:rPr>
-          <w:rFonts w:ascii="Calibri" w:eastAsia="Calibri" w:hAnsi="Calibri" w:cs="Calibri"/>
-          <w:sz w:val="21"/>
-        </w:rPr>
-        <w:t xml:space="preserve"> svcSP10ServiceApp</w:t>
-      </w:r>
-    </w:p>
-    <w:p>
-      <w:pPr>
-        <w:spacing w:after="0" w:line="240" w:lineRule="auto"/>
-        <w:rPr>
-          <w:rFonts w:ascii="Calibri" w:eastAsia="Calibri" w:hAnsi="Calibri" w:cs="Calibri"/>
-          <w:sz w:val="21"/>
-        </w:rPr>
-      </w:pPr>
-      <w:r>
-        <w:rPr>
-          <w:rFonts w:ascii="Calibri" w:eastAsia="Calibri" w:hAnsi="Calibri" w:cs="Calibri"/>
-          <w:sz w:val="21"/>
-        </w:rPr>
-        <w:t xml:space="preserve">Prod: </w:t>
-      </w:r>
-      <w:proofErr w:type="spellStart"/>
-      <w:r>
-        <w:rPr>
-          <w:rFonts w:ascii="Calibri" w:eastAsia="Calibri" w:hAnsi="Calibri" w:cs="Calibri"/>
-          <w:sz w:val="21"/>
-        </w:rPr>
-        <w:t>svcOFSPortalServiceApp</w:t>
-      </w:r>
-      <w:proofErr w:type="spellEnd"/>
-    </w:p>
-    <w:p>
-      <w:pPr>
-        <w:spacing w:after="0" w:line="240" w:lineRule="auto"/>
-        <w:rPr>
-          <w:rFonts w:ascii="Calibri" w:eastAsia="Calibri" w:hAnsi="Calibri" w:cs="Calibri"/>
-          <w:sz w:val="21"/>
-        </w:rPr>
-      </w:pPr>
-    </w:p>
-    <w:p>
-      <w:pPr>
-        <w:spacing w:after="0" w:line="240" w:lineRule="auto"/>
-        <w:rPr>
-          <w:rFonts w:ascii="Calibri" w:eastAsia="Calibri" w:hAnsi="Calibri" w:cs="Calibri"/>
           <w:b/>
           <w:sz w:val="21"/>
           <w:u w:val="single"/>
         </w:rPr>
       </w:pPr>
-    </w:p>
-    <w:p>
-      <w:pPr>
-        <w:spacing w:after="0" w:line="240" w:lineRule="auto"/>
+      <w:r>
         <w:rPr>
           <w:rFonts w:ascii="Calibri" w:eastAsia="Calibri" w:hAnsi="Calibri" w:cs="Calibri"/>
           <w:b/>
           <w:sz w:val="21"/>
           <w:u w:val="single"/>
         </w:rPr>
-      </w:pPr>
-      <w:r>
-        <w:rPr>
-          <w:rFonts w:ascii="Calibri" w:eastAsia="Calibri" w:hAnsi="Calibri" w:cs="Calibri"/>
-          <w:b/>
-          <w:sz w:val="21"/>
-          <w:u w:val="single"/>
-        </w:rPr>
-        <w:lastRenderedPageBreak/>
         <w:t>VERIFY</w:t>
       </w:r>
     </w:p>
@@ -1205,7 +1255,19 @@
         <w:rPr>
           <w:rFonts w:ascii="Calibri" w:eastAsia="Calibri" w:hAnsi="Calibri" w:cs="Calibri"/>
         </w:rPr>
-        <w:t>Verify that the Barista Service has been started on servers in the farm:</w:t>
+        <w:t xml:space="preserve">Verify that the Barista Service has been started on </w:t>
+      </w:r>
+      <w:r>
+        <w:rPr>
+          <w:rFonts w:ascii="Calibri" w:eastAsia="Calibri" w:hAnsi="Calibri" w:cs="Calibri"/>
+        </w:rPr>
+        <w:t>a server</w:t>
+      </w:r>
+      <w:r>
+        <w:rPr>
+          <w:rFonts w:ascii="Calibri" w:eastAsia="Calibri" w:hAnsi="Calibri" w:cs="Calibri"/>
+        </w:rPr>
+        <w:t xml:space="preserve"> in the farm:</w:t>
       </w:r>
     </w:p>
     <w:p>
@@ -1307,6 +1369,171 @@
           <w:rFonts w:ascii="Calibri" w:eastAsia="Calibri" w:hAnsi="Calibri" w:cs="Calibri"/>
         </w:rPr>
         <w:t>If it has not been started, press start and perform an IIS reset.</w:t>
+      </w:r>
+    </w:p>
+    <w:p>
+      <w:pPr>
+        <w:spacing w:after="0" w:line="240" w:lineRule="auto"/>
+        <w:rPr>
+          <w:rFonts w:ascii="Calibri" w:eastAsia="Calibri" w:hAnsi="Calibri" w:cs="Calibri"/>
+        </w:rPr>
+      </w:pPr>
+    </w:p>
+    <w:p>
+      <w:pPr>
+        <w:spacing w:after="0" w:line="240" w:lineRule="auto"/>
+        <w:rPr>
+          <w:rFonts w:ascii="Calibri" w:eastAsia="Calibri" w:hAnsi="Calibri" w:cs="Calibri"/>
+        </w:rPr>
+      </w:pPr>
+      <w:r>
+        <w:rPr>
+          <w:rFonts w:ascii="Calibri" w:eastAsia="Calibri" w:hAnsi="Calibri" w:cs="Calibri"/>
+        </w:rPr>
+        <w:t>Verify that the Barista</w:t>
+      </w:r>
+      <w:r>
+        <w:rPr>
+          <w:rFonts w:ascii="Calibri" w:eastAsia="Calibri" w:hAnsi="Calibri" w:cs="Calibri"/>
+        </w:rPr>
+        <w:t xml:space="preserve"> Search</w:t>
+      </w:r>
+      <w:r>
+        <w:rPr>
+          <w:rFonts w:ascii="Calibri" w:eastAsia="Calibri" w:hAnsi="Calibri" w:cs="Calibri"/>
+        </w:rPr>
+        <w:t xml:space="preserve"> Service has been started on </w:t>
+      </w:r>
+      <w:r>
+        <w:rPr>
+          <w:rFonts w:ascii="Calibri" w:eastAsia="Calibri" w:hAnsi="Calibri" w:cs="Calibri"/>
+        </w:rPr>
+        <w:t>a server</w:t>
+      </w:r>
+      <w:r>
+        <w:rPr>
+          <w:rFonts w:ascii="Calibri" w:eastAsia="Calibri" w:hAnsi="Calibri" w:cs="Calibri"/>
+        </w:rPr>
+        <w:t xml:space="preserve"> in the farm:</w:t>
+      </w:r>
+    </w:p>
+    <w:p>
+      <w:pPr>
+        <w:pStyle w:val="ListParagraph"/>
+        <w:numPr>
+          <w:ilvl w:val="0"/>
+          <w:numId w:val="10"/>
+        </w:numPr>
+        <w:spacing w:after="0" w:line="240" w:lineRule="auto"/>
+        <w:rPr>
+          <w:rFonts w:ascii="Calibri" w:eastAsia="Calibri" w:hAnsi="Calibri" w:cs="Calibri"/>
+        </w:rPr>
+      </w:pPr>
+      <w:r>
+        <w:rPr>
+          <w:rFonts w:ascii="Calibri" w:eastAsia="Calibri" w:hAnsi="Calibri" w:cs="Calibri"/>
+        </w:rPr>
+        <w:t>Open Central Admin</w:t>
+      </w:r>
+      <w:r>
+        <w:rPr>
+          <w:rFonts w:ascii="Calibri" w:eastAsia="Calibri" w:hAnsi="Calibri" w:cs="Calibri"/>
+        </w:rPr>
+        <w:t>.</w:t>
+      </w:r>
+    </w:p>
+    <w:p>
+      <w:pPr>
+        <w:pStyle w:val="ListParagraph"/>
+        <w:numPr>
+          <w:ilvl w:val="0"/>
+          <w:numId w:val="10"/>
+        </w:numPr>
+        <w:spacing w:after="0" w:line="240" w:lineRule="auto"/>
+        <w:rPr>
+          <w:rFonts w:ascii="Calibri" w:eastAsia="Calibri" w:hAnsi="Calibri" w:cs="Calibri"/>
+        </w:rPr>
+      </w:pPr>
+      <w:r>
+        <w:rPr>
+          <w:rFonts w:ascii="Calibri" w:eastAsia="Calibri" w:hAnsi="Calibri" w:cs="Calibri"/>
+        </w:rPr>
+        <w:t>Under “System Settings” click “Manage Services on Server”</w:t>
+      </w:r>
+    </w:p>
+    <w:p>
+      <w:pPr>
+        <w:pStyle w:val="ListParagraph"/>
+        <w:numPr>
+          <w:ilvl w:val="0"/>
+          <w:numId w:val="10"/>
+        </w:numPr>
+        <w:spacing w:after="0" w:line="240" w:lineRule="auto"/>
+        <w:rPr>
+          <w:rFonts w:ascii="Calibri" w:eastAsia="Calibri" w:hAnsi="Calibri" w:cs="Calibri"/>
+        </w:rPr>
+      </w:pPr>
+      <w:r>
+        <w:rPr>
+          <w:rFonts w:ascii="Calibri" w:eastAsia="Calibri" w:hAnsi="Calibri" w:cs="Calibri"/>
+        </w:rPr>
+        <w:t>Under the server dropdown, select an application server.</w:t>
+      </w:r>
+    </w:p>
+    <w:p>
+      <w:pPr>
+        <w:pStyle w:val="ListParagraph"/>
+        <w:numPr>
+          <w:ilvl w:val="0"/>
+          <w:numId w:val="10"/>
+        </w:numPr>
+        <w:spacing w:after="0" w:line="240" w:lineRule="auto"/>
+        <w:rPr>
+          <w:rFonts w:ascii="Calibri" w:eastAsia="Calibri" w:hAnsi="Calibri" w:cs="Calibri"/>
+        </w:rPr>
+      </w:pPr>
+      <w:r>
+        <w:rPr>
+          <w:rFonts w:ascii="Calibri" w:eastAsia="Calibri" w:hAnsi="Calibri" w:cs="Calibri"/>
+        </w:rPr>
+        <w:t xml:space="preserve">Verify that the service named “Barista </w:t>
+      </w:r>
+      <w:r>
+        <w:rPr>
+          <w:rFonts w:ascii="Calibri" w:eastAsia="Calibri" w:hAnsi="Calibri" w:cs="Calibri"/>
+        </w:rPr>
+        <w:t xml:space="preserve">Search </w:t>
+      </w:r>
+      <w:r>
+        <w:rPr>
+          <w:rFonts w:ascii="Calibri" w:eastAsia="Calibri" w:hAnsi="Calibri" w:cs="Calibri"/>
+        </w:rPr>
+        <w:t>Service” has been started.</w:t>
+      </w:r>
+    </w:p>
+    <w:p>
+      <w:pPr>
+        <w:pStyle w:val="ListParagraph"/>
+        <w:numPr>
+          <w:ilvl w:val="1"/>
+          <w:numId w:val="10"/>
+        </w:numPr>
+        <w:spacing w:after="0" w:line="240" w:lineRule="auto"/>
+        <w:rPr>
+          <w:rFonts w:ascii="Calibri" w:eastAsia="Calibri" w:hAnsi="Calibri" w:cs="Calibri"/>
+        </w:rPr>
+      </w:pPr>
+      <w:r>
+        <w:rPr>
+          <w:rFonts w:ascii="Calibri" w:eastAsia="Calibri" w:hAnsi="Calibri" w:cs="Calibri"/>
+        </w:rPr>
+        <w:t>If it ha</w:t>
+      </w:r>
+      <w:r>
+        <w:rPr>
+          <w:rFonts w:ascii="Calibri" w:eastAsia="Calibri" w:hAnsi="Calibri" w:cs="Calibri"/>
+        </w:rPr>
+        <w:t>s not been started, press start.</w:t>
       </w:r>
     </w:p>
     <w:p>
@@ -1755,6 +1982,7 @@
         <w:rPr>
           <w:rFonts w:ascii="Calibri" w:eastAsia="Calibri" w:hAnsi="Calibri" w:cs="Calibri"/>
         </w:rPr>
+        <w:lastRenderedPageBreak/>
         <w:t xml:space="preserve">Ensure that </w:t>
       </w:r>
       <w:r>
@@ -1845,7 +2073,15 @@
         <w:rPr>
           <w:rFonts w:ascii="Calibri" w:eastAsia="Calibri" w:hAnsi="Calibri" w:cs="Calibri"/>
         </w:rPr>
-        <w:t>.\UninstallBaristaHostService.ps1</w:t>
+        <w:t>.\UninstallBaristaSearch</w:t>
+      </w:r>
+      <w:bookmarkStart w:id="0" w:name="_GoBack"/>
+      <w:bookmarkEnd w:id="0"/>
+      <w:r>
+        <w:rPr>
+          <w:rFonts w:ascii="Calibri" w:eastAsia="Calibri" w:hAnsi="Calibri" w:cs="Calibri"/>
+        </w:rPr>
+        <w:t>Service.ps1</w:t>
       </w:r>
     </w:p>
     <w:p>
@@ -2663,6 +2899,98 @@
       <w:numFmt w:val="decimal"/>
       <w:lvlText w:val=""/>
       <w:lvlJc w:val="left"/>
+    </w:lvl>
+  </w:abstractNum>
+  <w:abstractNum w:abstractNumId="9">
+    <w:nsid w:val="75CC6CF4"/>
+    <w:multiLevelType w:val="hybridMultilevel"/>
+    <w:tmpl w:val="27706204"/>
+    <w:lvl w:ilvl="0" w:tplc="0409000F">
+      <w:start w:val="1"/>
+      <w:numFmt w:val="decimal"/>
+      <w:lvlText w:val="%1."/>
+      <w:lvlJc w:val="left"/>
+      <w:pPr>
+        <w:ind w:left="720" w:hanging="360"/>
+      </w:pPr>
+      <w:rPr>
+        <w:rFonts w:hint="default"/>
+      </w:rPr>
+    </w:lvl>
+    <w:lvl w:ilvl="1" w:tplc="04090019">
+      <w:start w:val="1"/>
+      <w:numFmt w:val="lowerLetter"/>
+      <w:lvlText w:val="%2."/>
+      <w:lvlJc w:val="left"/>
+      <w:pPr>
+        <w:ind w:left="1440" w:hanging="360"/>
+      </w:pPr>
+    </w:lvl>
+    <w:lvl w:ilvl="2" w:tplc="A2B809A2">
+      <w:start w:val="1"/>
+      <w:numFmt w:val="decimal"/>
+      <w:lvlText w:val="%3)"/>
+      <w:lvlJc w:val="left"/>
+      <w:pPr>
+        <w:ind w:left="2340" w:hanging="360"/>
+      </w:pPr>
+      <w:rPr>
+        <w:rFonts w:hint="default"/>
+      </w:rPr>
+    </w:lvl>
+    <w:lvl w:ilvl="3" w:tplc="0409000F" w:tentative="1">
+      <w:start w:val="1"/>
+      <w:numFmt w:val="decimal"/>
+      <w:lvlText w:val="%4."/>
+      <w:lvlJc w:val="left"/>
+      <w:pPr>
+        <w:ind w:left="2880" w:hanging="360"/>
+      </w:pPr>
+    </w:lvl>
+    <w:lvl w:ilvl="4" w:tplc="04090019" w:tentative="1">
+      <w:start w:val="1"/>
+      <w:numFmt w:val="lowerLetter"/>
+      <w:lvlText w:val="%5."/>
+      <w:lvlJc w:val="left"/>
+      <w:pPr>
+        <w:ind w:left="3600" w:hanging="360"/>
+      </w:pPr>
+    </w:lvl>
+    <w:lvl w:ilvl="5" w:tplc="0409001B" w:tentative="1">
+      <w:start w:val="1"/>
+      <w:numFmt w:val="lowerRoman"/>
+      <w:lvlText w:val="%6."/>
+      <w:lvlJc w:val="right"/>
+      <w:pPr>
+        <w:ind w:left="4320" w:hanging="180"/>
+      </w:pPr>
+    </w:lvl>
+    <w:lvl w:ilvl="6" w:tplc="0409000F" w:tentative="1">
+      <w:start w:val="1"/>
+      <w:numFmt w:val="decimal"/>
+      <w:lvlText w:val="%7."/>
+      <w:lvlJc w:val="left"/>
+      <w:pPr>
+        <w:ind w:left="5040" w:hanging="360"/>
+      </w:pPr>
+    </w:lvl>
+    <w:lvl w:ilvl="7" w:tplc="04090019" w:tentative="1">
+      <w:start w:val="1"/>
+      <w:numFmt w:val="lowerLetter"/>
+      <w:lvlText w:val="%8."/>
+      <w:lvlJc w:val="left"/>
+      <w:pPr>
+        <w:ind w:left="5760" w:hanging="360"/>
+      </w:pPr>
+    </w:lvl>
+    <w:lvl w:ilvl="8" w:tplc="0409001B" w:tentative="1">
+      <w:start w:val="1"/>
+      <w:numFmt w:val="lowerRoman"/>
+      <w:lvlText w:val="%9."/>
+      <w:lvlJc w:val="right"/>
+      <w:pPr>
+        <w:ind w:left="6480" w:hanging="180"/>
+      </w:pPr>
     </w:lvl>
   </w:abstractNum>
   <w:num w:numId="1">
@@ -2691,6 +3019,9 @@
   </w:num>
   <w:num w:numId="9">
     <w:abstractNumId w:val="0"/>
+  </w:num>
+  <w:num w:numId="10">
+    <w:abstractNumId w:val="9"/>
   </w:num>
 </w:numbering>
 </file>

</xml_diff>

<commit_message>
Readme update, better handling of trigger patterns.
</commit_message>
<xml_diff>
--- a/Deployment/README.docx
+++ b/Deployment/README.docx
@@ -565,7 +565,15 @@
           <w:b/>
           <w:sz w:val="21"/>
         </w:rPr>
-        <w:t>ManagedIdentity</w:t>
+        <w:t>Managed</w:t>
+      </w:r>
+      <w:r>
+        <w:rPr>
+          <w:rFonts w:ascii="Calibri" w:eastAsia="Calibri" w:hAnsi="Calibri" w:cs="Calibri"/>
+          <w:b/>
+          <w:sz w:val="21"/>
+        </w:rPr>
+        <w:t>Account</w:t>
       </w:r>
       <w:proofErr w:type="spellEnd"/>
       <w:r>
@@ -574,7 +582,17 @@
           <w:b/>
           <w:sz w:val="21"/>
         </w:rPr>
-        <w:t xml:space="preserve"> &lt;Application Pool Identity Managed Account</w:t>
+        <w:t xml:space="preserve"> </w:t>
+      </w:r>
+      <w:bookmarkStart w:id="0" w:name="_GoBack"/>
+      <w:bookmarkEnd w:id="0"/>
+      <w:r>
+        <w:rPr>
+          <w:rFonts w:ascii="Calibri" w:eastAsia="Calibri" w:hAnsi="Calibri" w:cs="Calibri"/>
+          <w:b/>
+          <w:sz w:val="21"/>
+        </w:rPr>
+        <w:t>&lt;Application Pool Identity Managed Account</w:t>
       </w:r>
       <w:proofErr w:type="gramStart"/>
       <w:r>
@@ -896,15 +914,7 @@
           <w:sz w:val="21"/>
         </w:rPr>
         <w:br/>
-        <w:t>.\Deploy-SPSolutions.ps1</w:t>
-      </w:r>
-      <w:r>
-        <w:rPr>
-          <w:rFonts w:ascii="Calibri" w:eastAsia="Calibri" w:hAnsi="Calibri" w:cs="Calibri"/>
-          <w:b/>
-          <w:sz w:val="21"/>
-        </w:rPr>
-        <w:t xml:space="preserve"> –</w:t>
+        <w:t>.\Deploy-SPSolutions.ps1 –</w:t>
       </w:r>
       <w:proofErr w:type="spellStart"/>
       <w:r>
@@ -1030,23 +1040,7 @@
           <w:b/>
           <w:sz w:val="21"/>
         </w:rPr>
-        <w:t>.\SetupBarista</w:t>
-      </w:r>
-      <w:r>
-        <w:rPr>
-          <w:rFonts w:ascii="Calibri" w:eastAsia="Calibri" w:hAnsi="Calibri" w:cs="Calibri"/>
-          <w:b/>
-          <w:sz w:val="21"/>
-        </w:rPr>
-        <w:t>Search</w:t>
-      </w:r>
-      <w:r>
-        <w:rPr>
-          <w:rFonts w:ascii="Calibri" w:eastAsia="Calibri" w:hAnsi="Calibri" w:cs="Calibri"/>
-          <w:b/>
-          <w:sz w:val="21"/>
-        </w:rPr>
-        <w:t>Service.ps1 –</w:t>
+        <w:t>.\SetupBaristaSearchService.ps1 –</w:t>
       </w:r>
       <w:proofErr w:type="spellStart"/>
       <w:r>
@@ -1390,31 +1384,7 @@
         <w:rPr>
           <w:rFonts w:ascii="Calibri" w:eastAsia="Calibri" w:hAnsi="Calibri" w:cs="Calibri"/>
         </w:rPr>
-        <w:t>Verify that the Barista</w:t>
-      </w:r>
-      <w:r>
-        <w:rPr>
-          <w:rFonts w:ascii="Calibri" w:eastAsia="Calibri" w:hAnsi="Calibri" w:cs="Calibri"/>
-        </w:rPr>
-        <w:t xml:space="preserve"> Search</w:t>
-      </w:r>
-      <w:r>
-        <w:rPr>
-          <w:rFonts w:ascii="Calibri" w:eastAsia="Calibri" w:hAnsi="Calibri" w:cs="Calibri"/>
-        </w:rPr>
-        <w:t xml:space="preserve"> Service has been started on </w:t>
-      </w:r>
-      <w:r>
-        <w:rPr>
-          <w:rFonts w:ascii="Calibri" w:eastAsia="Calibri" w:hAnsi="Calibri" w:cs="Calibri"/>
-        </w:rPr>
-        <w:t>a server</w:t>
-      </w:r>
-      <w:r>
-        <w:rPr>
-          <w:rFonts w:ascii="Calibri" w:eastAsia="Calibri" w:hAnsi="Calibri" w:cs="Calibri"/>
-        </w:rPr>
-        <w:t xml:space="preserve"> in the farm:</w:t>
+        <w:t>Verify that the Barista Search Service has been started on a server in the farm:</w:t>
       </w:r>
     </w:p>
     <w:p>
@@ -1496,19 +1466,7 @@
         <w:rPr>
           <w:rFonts w:ascii="Calibri" w:eastAsia="Calibri" w:hAnsi="Calibri" w:cs="Calibri"/>
         </w:rPr>
-        <w:t xml:space="preserve">Verify that the service named “Barista </w:t>
-      </w:r>
-      <w:r>
-        <w:rPr>
-          <w:rFonts w:ascii="Calibri" w:eastAsia="Calibri" w:hAnsi="Calibri" w:cs="Calibri"/>
-        </w:rPr>
-        <w:t xml:space="preserve">Search </w:t>
-      </w:r>
-      <w:r>
-        <w:rPr>
-          <w:rFonts w:ascii="Calibri" w:eastAsia="Calibri" w:hAnsi="Calibri" w:cs="Calibri"/>
-        </w:rPr>
-        <w:t>Service” has been started.</w:t>
+        <w:t>Verify that the service named “Barista Search Service” has been started.</w:t>
       </w:r>
     </w:p>
     <w:p>
@@ -1527,13 +1485,7 @@
         <w:rPr>
           <w:rFonts w:ascii="Calibri" w:eastAsia="Calibri" w:hAnsi="Calibri" w:cs="Calibri"/>
         </w:rPr>
-        <w:t>If it ha</w:t>
-      </w:r>
-      <w:r>
-        <w:rPr>
-          <w:rFonts w:ascii="Calibri" w:eastAsia="Calibri" w:hAnsi="Calibri" w:cs="Calibri"/>
-        </w:rPr>
-        <w:t>s not been started, press start.</w:t>
+        <w:t>If it has not been started, press start.</w:t>
       </w:r>
     </w:p>
     <w:p>
@@ -2075,8 +2027,6 @@
         </w:rPr>
         <w:t>.\UninstallBaristaSearch</w:t>
       </w:r>
-      <w:bookmarkStart w:id="0" w:name="_GoBack"/>
-      <w:bookmarkEnd w:id="0"/>
       <w:r>
         <w:rPr>
           <w:rFonts w:ascii="Calibri" w:eastAsia="Calibri" w:hAnsi="Calibri" w:cs="Calibri"/>

</xml_diff>